<commit_message>
Fix task description in module 10
</commit_message>
<xml_diff>
--- a/materials/10_security_identity_&_compliance/docs/IAM.docx
+++ b/materials/10_security_identity_&_compliance/docs/IAM.docx
@@ -2,7 +2,7 @@
 <file path=word/document.xml><?xml version="1.0" encoding="utf-8"?>
 <w:document xmlns:o="urn:schemas-microsoft-com:office:office" xmlns:r="http://schemas.openxmlformats.org/officeDocument/2006/relationships" xmlns:v="urn:schemas-microsoft-com:vml" xmlns:w="http://schemas.openxmlformats.org/wordprocessingml/2006/main" xmlns:w10="urn:schemas-microsoft-com:office:word" xmlns:wp="http://schemas.openxmlformats.org/drawingml/2006/wordprocessingDrawing" xmlns:wps="http://schemas.microsoft.com/office/word/2010/wordprocessingShape" xmlns:wpg="http://schemas.microsoft.com/office/word/2010/wordprocessingGroup" xmlns:mc="http://schemas.openxmlformats.org/markup-compatibility/2006" xmlns:wp14="http://schemas.microsoft.com/office/word/2010/wordprocessingDrawing" xmlns:w14="http://schemas.microsoft.com/office/word/2010/wordml" mc:Ignorable="w14 wp14">
   <w:body>
-    <w:p>
+    <w:p xmlns:wp14="http://schemas.microsoft.com/office/word/2010/wordml" wp14:textId="77777777">
       <w:pPr>
         <w:pStyle w:val="Normal"/>
         <w:rPr>
@@ -25,7 +25,7 @@
         <w:t>Domain: 10. Security, Identity, &amp; Compliance</w:t>
       </w:r>
     </w:p>
-    <w:p>
+    <w:p xmlns:wp14="http://schemas.microsoft.com/office/word/2010/wordml" wp14:textId="77777777">
       <w:pPr>
         <w:pStyle w:val="Normal"/>
         <w:rPr>
@@ -48,37 +48,37 @@
         <w:t>Topic: IAM – Identity and Access Management</w:t>
       </w:r>
     </w:p>
-    <w:p>
-      <w:pPr>
-        <w:pStyle w:val="Normal"/>
-        <w:rPr>
-          <w:rFonts w:cs="Calibri" w:cstheme="minorHAnsi"/>
-          <w:sz w:val="30"/>
-          <w:szCs w:val="30"/>
-        </w:rPr>
-      </w:pPr>
-      <w:r>
-        <w:rPr>
-          <w:rFonts w:cs="Calibri" w:cstheme="minorHAnsi"/>
-          <w:sz w:val="30"/>
-          <w:szCs w:val="30"/>
-        </w:rPr>
-      </w:r>
-    </w:p>
-    <w:p>
+    <w:p xmlns:wp14="http://schemas.microsoft.com/office/word/2010/wordml" wp14:textId="77777777">
+      <w:pPr>
+        <w:pStyle w:val="Normal"/>
+        <w:rPr>
+          <w:rFonts w:cs="Calibri" w:cstheme="minorHAnsi"/>
+          <w:sz w:val="30"/>
+          <w:szCs w:val="30"/>
+        </w:rPr>
+      </w:pPr>
+      <w:r>
+        <w:rPr>
+          <w:rFonts w:cs="Calibri" w:cstheme="minorHAnsi"/>
+          <w:sz w:val="30"/>
+          <w:szCs w:val="30"/>
+        </w:rPr>
+      </w:r>
+    </w:p>
+    <w:p xmlns:wp14="http://schemas.microsoft.com/office/word/2010/wordml" wp14:textId="77777777">
       <w:pPr>
         <w:pStyle w:val="Heading2"/>
         <w:pBdr>
-          <w:bottom w:val="single" w:sz="6" w:space="2" w:color="AAAAAA"/>
+          <w:bottom w:val="single" w:color="AAAAAA" w:sz="6" w:space="2"/>
         </w:pBdr>
         <w:shd w:val="clear" w:color="auto" w:fill="FFFFFF"/>
-        <w:spacing w:beforeAutospacing="0" w:before="0" w:afterAutospacing="0" w:after="144"/>
+        <w:spacing w:before="0" w:beforeAutospacing="0" w:after="144" w:afterAutospacing="0"/>
         <w:rPr/>
       </w:pPr>
       <w:r>
         <w:rPr>
           <w:rStyle w:val="Mwheadline"/>
-          <w:rFonts w:cs="Calibri" w:ascii="Calibri" w:hAnsi="Calibri" w:asciiTheme="minorHAnsi" w:cstheme="minorHAnsi" w:hAnsiTheme="minorHAnsi"/>
+          <w:rFonts w:ascii="Calibri" w:hAnsi="Calibri" w:cs="Calibri" w:asciiTheme="minorHAnsi" w:hAnsiTheme="minorHAnsi" w:cstheme="minorHAnsi"/>
           <w:color w:val="000000"/>
           <w:sz w:val="29"/>
           <w:szCs w:val="29"/>
@@ -86,7 +86,7 @@
         <w:t>Service Overview</w:t>
       </w:r>
     </w:p>
-    <w:p>
+    <w:p xmlns:wp14="http://schemas.microsoft.com/office/word/2010/wordml" wp14:textId="77777777">
       <w:pPr>
         <w:pStyle w:val="Normal"/>
         <w:rPr/>
@@ -102,29 +102,29 @@
         <w:t>AWS Identity and Access Management (IAM) helps you securely control access to Amazon Web Services (AWS) and your account resources. IAM can also keep your account credentials private. With IAM, you can create multiple IAM users under the umbrella of your AWS account or enable temporary access through identity federation with your corporate directory. In some cases, you can also enable access to resources across AWS accounts.</w:t>
       </w:r>
     </w:p>
-    <w:p>
-      <w:pPr>
-        <w:pStyle w:val="Normal"/>
-        <w:rPr>
-          <w:rFonts w:cs="Calibri" w:cstheme="minorHAnsi"/>
-          <w:i/>
-          <w:i/>
-          <w:iCs/>
-          <w:sz w:val="30"/>
-          <w:szCs w:val="30"/>
-        </w:rPr>
-      </w:pPr>
-      <w:r>
-        <w:rPr>
-          <w:rFonts w:cs="Calibri" w:cstheme="minorHAnsi"/>
-          <w:i/>
-          <w:iCs/>
-          <w:sz w:val="30"/>
-          <w:szCs w:val="30"/>
-        </w:rPr>
-      </w:r>
-    </w:p>
-    <w:p>
+    <w:p xmlns:wp14="http://schemas.microsoft.com/office/word/2010/wordml" wp14:textId="77777777">
+      <w:pPr>
+        <w:pStyle w:val="Normal"/>
+        <w:rPr>
+          <w:rFonts w:cs="Calibri" w:cstheme="minorHAnsi"/>
+          <w:i/>
+          <w:i/>
+          <w:iCs/>
+          <w:sz w:val="30"/>
+          <w:szCs w:val="30"/>
+        </w:rPr>
+      </w:pPr>
+      <w:r>
+        <w:rPr>
+          <w:rFonts w:cs="Calibri" w:cstheme="minorHAnsi"/>
+          <w:i/>
+          <w:iCs/>
+          <w:sz w:val="30"/>
+          <w:szCs w:val="30"/>
+        </w:rPr>
+      </w:r>
+    </w:p>
+    <w:p xmlns:wp14="http://schemas.microsoft.com/office/word/2010/wordml" wp14:textId="77777777">
       <w:pPr>
         <w:pStyle w:val="Normal"/>
         <w:rPr/>
@@ -140,7 +140,7 @@
         <w:t>Without IAM, however, you must either create multiple AWS accounts—each with its own billing and subscriptions to AWS products—or your employees must share the security credentials of a single AWS account. In addition, without IAM, you cannot control the tasks a particular user or system can do and what AWS resources they might use.</w:t>
       </w:r>
     </w:p>
-    <w:p>
+    <w:p xmlns:wp14="http://schemas.microsoft.com/office/word/2010/wordml" wp14:textId="77777777">
       <w:pPr>
         <w:pStyle w:val="Normal"/>
         <w:rPr>
@@ -153,7 +153,7 @@
         <w:rPr/>
       </w:r>
     </w:p>
-    <w:p>
+    <w:p xmlns:wp14="http://schemas.microsoft.com/office/word/2010/wordml" wp14:textId="77777777">
       <w:pPr>
         <w:pStyle w:val="Normal"/>
         <w:rPr>
@@ -173,7 +173,7 @@
         <w:t>Almost everything is tied with IAM in AWS!</w:t>
       </w:r>
     </w:p>
-    <w:p>
+    <w:p xmlns:wp14="http://schemas.microsoft.com/office/word/2010/wordml" wp14:textId="77777777">
       <w:pPr>
         <w:pStyle w:val="Normal"/>
         <w:rPr>
@@ -189,20 +189,20 @@
         </w:rPr>
       </w:r>
     </w:p>
-    <w:p>
+    <w:p xmlns:wp14="http://schemas.microsoft.com/office/word/2010/wordml" wp14:textId="77777777">
       <w:pPr>
         <w:pStyle w:val="Heading2"/>
         <w:pBdr>
-          <w:bottom w:val="single" w:sz="6" w:space="2" w:color="AAAAAA"/>
+          <w:bottom w:val="single" w:color="AAAAAA" w:sz="6" w:space="2"/>
         </w:pBdr>
         <w:shd w:val="clear" w:color="auto" w:fill="FFFFFF"/>
-        <w:spacing w:beforeAutospacing="0" w:before="0" w:afterAutospacing="0" w:after="144"/>
+        <w:spacing w:before="0" w:beforeAutospacing="0" w:after="144" w:afterAutospacing="0"/>
         <w:rPr/>
       </w:pPr>
       <w:r>
         <w:rPr>
           <w:rStyle w:val="Mwheadline"/>
-          <w:rFonts w:cs="Calibri" w:ascii="Calibri" w:hAnsi="Calibri" w:asciiTheme="minorHAnsi" w:cstheme="minorHAnsi" w:hAnsiTheme="minorHAnsi"/>
+          <w:rFonts w:ascii="Calibri" w:hAnsi="Calibri" w:cs="Calibri" w:asciiTheme="minorHAnsi" w:hAnsiTheme="minorHAnsi" w:cstheme="minorHAnsi"/>
           <w:color w:val="000000"/>
           <w:sz w:val="29"/>
           <w:szCs w:val="29"/>
@@ -210,7 +210,7 @@
         <w:t>Use cases / Considerations</w:t>
       </w:r>
     </w:p>
-    <w:p>
+    <w:p xmlns:wp14="http://schemas.microsoft.com/office/word/2010/wordml" wp14:textId="77777777">
       <w:pPr>
         <w:pStyle w:val="TextBody"/>
         <w:numPr>
@@ -286,7 +286,7 @@
         <w:t>. IAM is secure by default; users have no access to AWS resources until permissions are explicitly granted.</w:t>
       </w:r>
     </w:p>
-    <w:p>
+    <w:p xmlns:wp14="http://schemas.microsoft.com/office/word/2010/wordml" wp14:textId="77777777">
       <w:pPr>
         <w:pStyle w:val="TextBody"/>
         <w:numPr>
@@ -307,7 +307,7 @@
         <w:t>In addition to defining access permissions directly to users and groups, IAM lets you create roles. Roles allow you to define a set of permissions and then let authenticated users or EC2 instances assume them, increasing your security posture by granting temporary access to the resources you define.</w:t>
       </w:r>
     </w:p>
-    <w:p>
+    <w:p xmlns:wp14="http://schemas.microsoft.com/office/word/2010/wordml" wp14:textId="77777777">
       <w:pPr>
         <w:pStyle w:val="TextBody"/>
         <w:numPr>
@@ -344,7 +344,7 @@
         <w:t>, a security feature available at no extra cost that augments user name and password credentials. MFA requires users to prove physical possession of a hardware MFA token or MFA-enabled mobile device by providing a valid MFA code.</w:t>
       </w:r>
     </w:p>
-    <w:p>
+    <w:p xmlns:wp14="http://schemas.microsoft.com/office/word/2010/wordml" wp14:textId="77777777">
       <w:pPr>
         <w:pStyle w:val="TextBody"/>
         <w:numPr>
@@ -377,7 +377,7 @@
         <w:t> across your AWS environment. Your security teams and administrators can quickly validate that your policies only provide the intended public and cross-account access to your resources. You can also easily identify and refine your policies to allow access to only the services being used. This helps you to better adhere to the principle of least privilege.</w:t>
       </w:r>
     </w:p>
-    <w:p>
+    <w:p xmlns:wp14="http://schemas.microsoft.com/office/word/2010/wordml" wp14:textId="77777777">
       <w:pPr>
         <w:pStyle w:val="TextBody"/>
         <w:numPr>
@@ -409,7 +409,7 @@
         <w:rPr/>
         <w:t> to the AWS Management Console and AWS service APIs, using your existing identity systems such as Microsoft Active Directory. You can use any </w:t>
       </w:r>
-      <w:hyperlink r:id="rId9" w:tgtFrame="_blank">
+      <w:hyperlink w:tgtFrame="_blank" r:id="rId9">
         <w:r>
           <w:rPr>
             <w:rStyle w:val="InternetLink"/>
@@ -433,7 +433,7 @@
         <w:rPr/>
         <w:t>, or feel free to use one of our federation samples (</w:t>
       </w:r>
-      <w:hyperlink r:id="rId11" w:tgtFrame="_blank">
+      <w:hyperlink w:tgtFrame="_blank" r:id="rId11">
         <w:r>
           <w:rPr>
             <w:rStyle w:val="InternetLink"/>
@@ -445,7 +445,7 @@
         <w:rPr/>
         <w:t> or </w:t>
       </w:r>
-      <w:hyperlink r:id="rId12" w:tgtFrame="_blank">
+      <w:hyperlink w:tgtFrame="_blank" r:id="rId12">
         <w:r>
           <w:rPr>
             <w:rStyle w:val="InternetLink"/>
@@ -458,7 +458,7 @@
         <w:t>).</w:t>
       </w:r>
     </w:p>
-    <w:p>
+    <w:p xmlns:wp14="http://schemas.microsoft.com/office/word/2010/wordml" wp14:textId="77777777">
       <w:pPr>
         <w:pStyle w:val="TextBody"/>
         <w:numPr>
@@ -479,7 +479,7 @@
         <w:t>- IAM is integrated into most AWS services. This provides the ability to define access controls from one place in the AWS Management Console that will take effect throughout your AWS environment.</w:t>
       </w:r>
     </w:p>
-    <w:p>
+    <w:p xmlns:wp14="http://schemas.microsoft.com/office/word/2010/wordml" wp14:textId="77777777">
       <w:pPr>
         <w:pStyle w:val="TextBody"/>
         <w:rPr/>
@@ -488,20 +488,20 @@
         <w:rPr/>
       </w:r>
     </w:p>
-    <w:p>
+    <w:p xmlns:wp14="http://schemas.microsoft.com/office/word/2010/wordml" wp14:textId="77777777">
       <w:pPr>
         <w:pStyle w:val="Heading2"/>
         <w:pBdr>
-          <w:bottom w:val="single" w:sz="6" w:space="2" w:color="AAAAAA"/>
+          <w:bottom w:val="single" w:color="AAAAAA" w:sz="6" w:space="2"/>
         </w:pBdr>
         <w:shd w:val="clear" w:color="auto" w:fill="FFFFFF"/>
-        <w:spacing w:beforeAutospacing="0" w:before="0" w:afterAutospacing="0" w:after="144"/>
+        <w:spacing w:before="0" w:beforeAutospacing="0" w:after="144" w:afterAutospacing="0"/>
         <w:rPr/>
       </w:pPr>
       <w:r>
         <w:rPr>
           <w:rStyle w:val="Mwheadline"/>
-          <w:rFonts w:cs="Calibri" w:ascii="Calibri" w:hAnsi="Calibri" w:asciiTheme="minorHAnsi" w:cstheme="minorHAnsi" w:hAnsiTheme="minorHAnsi"/>
+          <w:rFonts w:ascii="Calibri" w:hAnsi="Calibri" w:cs="Calibri" w:asciiTheme="minorHAnsi" w:hAnsiTheme="minorHAnsi" w:cstheme="minorHAnsi"/>
           <w:color w:val="000000"/>
           <w:sz w:val="29"/>
           <w:szCs w:val="29"/>
@@ -509,7 +509,7 @@
         <w:t>Cautions</w:t>
       </w:r>
     </w:p>
-    <w:p>
+    <w:p xmlns:wp14="http://schemas.microsoft.com/office/word/2010/wordml" wp14:textId="77777777">
       <w:pPr>
         <w:pStyle w:val="Normal"/>
         <w:rPr/>
@@ -525,17 +525,17 @@
         <w:t xml:space="preserve">Roles and policies are global AWS resources, their names must be unique across your AWS account. </w:t>
       </w:r>
     </w:p>
-    <w:p>
+    <w:p xmlns:wp14="http://schemas.microsoft.com/office/word/2010/wordml" wp14:textId="77777777">
       <w:pPr>
         <w:pStyle w:val="Heading2"/>
         <w:pBdr>
-          <w:bottom w:val="single" w:sz="6" w:space="2" w:color="AAAAAA"/>
+          <w:bottom w:val="single" w:color="AAAAAA" w:sz="6" w:space="2"/>
         </w:pBdr>
         <w:shd w:val="clear" w:color="auto" w:fill="FFFFFF"/>
-        <w:spacing w:beforeAutospacing="0" w:before="0" w:afterAutospacing="0" w:after="144"/>
+        <w:spacing w:before="0" w:beforeAutospacing="0" w:after="144" w:afterAutospacing="0"/>
         <w:rPr>
           <w:rStyle w:val="Mwheadline"/>
-          <w:rFonts w:ascii="Calibri" w:hAnsi="Calibri" w:cs="Calibri" w:asciiTheme="minorHAnsi" w:cstheme="minorHAnsi" w:hAnsiTheme="minorHAnsi"/>
+          <w:rFonts w:ascii="Calibri" w:hAnsi="Calibri" w:cs="Calibri" w:asciiTheme="minorHAnsi" w:hAnsiTheme="minorHAnsi" w:cstheme="minorHAnsi"/>
           <w:b w:val="false"/>
           <w:b w:val="false"/>
           <w:bCs w:val="false"/>
@@ -546,7 +546,7 @@
       </w:pPr>
       <w:r>
         <w:rPr>
-          <w:rFonts w:cs="Calibri" w:cstheme="minorHAnsi" w:ascii="Calibri" w:hAnsi="Calibri"/>
+          <w:rFonts w:ascii="Calibri" w:hAnsi="Calibri" w:cs="Calibri" w:cstheme="minorHAnsi"/>
           <w:b w:val="false"/>
           <w:bCs w:val="false"/>
           <w:color w:val="000000"/>
@@ -555,20 +555,20 @@
         </w:rPr>
       </w:r>
     </w:p>
-    <w:p>
+    <w:p xmlns:wp14="http://schemas.microsoft.com/office/word/2010/wordml" wp14:textId="77777777">
       <w:pPr>
         <w:pStyle w:val="Heading2"/>
         <w:pBdr>
-          <w:bottom w:val="single" w:sz="6" w:space="2" w:color="AAAAAA"/>
+          <w:bottom w:val="single" w:color="AAAAAA" w:sz="6" w:space="2"/>
         </w:pBdr>
         <w:shd w:val="clear" w:color="auto" w:fill="FFFFFF"/>
-        <w:spacing w:beforeAutospacing="0" w:before="0" w:afterAutospacing="0" w:after="144"/>
+        <w:spacing w:before="0" w:beforeAutospacing="0" w:after="144" w:afterAutospacing="0"/>
         <w:rPr/>
       </w:pPr>
       <w:r>
         <w:rPr>
           <w:rStyle w:val="Mwheadline"/>
-          <w:rFonts w:cs="Calibri" w:ascii="Calibri" w:hAnsi="Calibri" w:asciiTheme="minorHAnsi" w:cstheme="minorHAnsi" w:hAnsiTheme="minorHAnsi"/>
+          <w:rFonts w:ascii="Calibri" w:hAnsi="Calibri" w:cs="Calibri" w:asciiTheme="minorHAnsi" w:hAnsiTheme="minorHAnsi" w:cstheme="minorHAnsi"/>
           <w:b w:val="false"/>
           <w:bCs w:val="false"/>
           <w:color w:val="000000"/>
@@ -580,7 +580,7 @@
       <w:r>
         <w:rPr>
           <w:rStyle w:val="Mwheadline"/>
-          <w:rFonts w:cs="Calibri" w:ascii="Calibri" w:hAnsi="Calibri" w:asciiTheme="minorHAnsi" w:cstheme="minorHAnsi" w:hAnsiTheme="minorHAnsi"/>
+          <w:rFonts w:ascii="Calibri" w:hAnsi="Calibri" w:cs="Calibri" w:asciiTheme="minorHAnsi" w:hAnsiTheme="minorHAnsi" w:cstheme="minorHAnsi"/>
           <w:b w:val="false"/>
           <w:bCs w:val="false"/>
           <w:color w:val="000000"/>
@@ -590,21 +590,21 @@
         <w:t>:</w:t>
       </w:r>
     </w:p>
-    <w:p>
+    <w:p xmlns:wp14="http://schemas.microsoft.com/office/word/2010/wordml" wp14:textId="77777777">
       <w:pPr>
         <w:pStyle w:val="Heading2"/>
         <w:pBdr>
-          <w:bottom w:val="single" w:sz="6" w:space="2" w:color="AAAAAA"/>
+          <w:bottom w:val="single" w:color="AAAAAA" w:sz="6" w:space="2"/>
         </w:pBdr>
         <w:shd w:val="clear" w:color="auto" w:fill="FFFFFF"/>
-        <w:spacing w:beforeAutospacing="0" w:before="0" w:afterAutospacing="0" w:after="144"/>
+        <w:spacing w:before="0" w:beforeAutospacing="0" w:after="144" w:afterAutospacing="0"/>
         <w:rPr/>
       </w:pPr>
       <w:hyperlink r:id="rId13">
         <w:r>
           <w:rPr>
             <w:rStyle w:val="InternetLink"/>
-            <w:rFonts w:cs="Calibri" w:ascii="Calibri" w:hAnsi="Calibri" w:asciiTheme="minorHAnsi" w:cstheme="minorHAnsi" w:hAnsiTheme="minorHAnsi"/>
+            <w:rFonts w:ascii="Calibri" w:hAnsi="Calibri" w:cs="Calibri" w:asciiTheme="minorHAnsi" w:hAnsiTheme="minorHAnsi" w:cstheme="minorHAnsi"/>
             <w:b w:val="false"/>
             <w:bCs w:val="false"/>
             <w:sz w:val="29"/>
@@ -616,7 +616,7 @@
       <w:r>
         <w:rPr>
           <w:rStyle w:val="Mwheadline"/>
-          <w:rFonts w:cs="Calibri" w:ascii="Calibri" w:hAnsi="Calibri" w:asciiTheme="minorHAnsi" w:cstheme="minorHAnsi" w:hAnsiTheme="minorHAnsi"/>
+          <w:rFonts w:ascii="Calibri" w:hAnsi="Calibri" w:cs="Calibri" w:asciiTheme="minorHAnsi" w:hAnsiTheme="minorHAnsi" w:cstheme="minorHAnsi"/>
           <w:b w:val="false"/>
           <w:bCs w:val="false"/>
           <w:color w:val="000000"/>
@@ -626,29 +626,29 @@
         <w:t xml:space="preserve"> </w:t>
       </w:r>
     </w:p>
-    <w:p>
-      <w:pPr>
-        <w:pStyle w:val="Normal"/>
-        <w:rPr/>
-      </w:pPr>
-      <w:r>
-        <w:rPr/>
-      </w:r>
-    </w:p>
-    <w:p>
+    <w:p xmlns:wp14="http://schemas.microsoft.com/office/word/2010/wordml" wp14:textId="77777777">
+      <w:pPr>
+        <w:pStyle w:val="Normal"/>
+        <w:rPr/>
+      </w:pPr>
+      <w:r>
+        <w:rPr/>
+      </w:r>
+    </w:p>
+    <w:p xmlns:wp14="http://schemas.microsoft.com/office/word/2010/wordml" wp14:textId="77777777">
       <w:pPr>
         <w:pStyle w:val="Heading2"/>
         <w:pBdr>
-          <w:bottom w:val="single" w:sz="6" w:space="2" w:color="AAAAAA"/>
+          <w:bottom w:val="single" w:color="AAAAAA" w:sz="6" w:space="2"/>
         </w:pBdr>
         <w:shd w:val="clear" w:color="auto" w:fill="FFFFFF"/>
-        <w:spacing w:beforeAutospacing="0" w:before="0" w:afterAutospacing="0" w:after="144"/>
+        <w:spacing w:before="0" w:beforeAutospacing="0" w:after="144" w:afterAutospacing="0"/>
         <w:rPr/>
       </w:pPr>
       <w:r>
         <w:rPr>
           <w:rStyle w:val="Mwheadline"/>
-          <w:rFonts w:cs="Calibri" w:ascii="Calibri" w:hAnsi="Calibri" w:asciiTheme="minorHAnsi" w:cstheme="minorHAnsi" w:hAnsiTheme="minorHAnsi"/>
+          <w:rFonts w:ascii="Calibri" w:hAnsi="Calibri" w:cs="Calibri" w:asciiTheme="minorHAnsi" w:hAnsiTheme="minorHAnsi" w:cstheme="minorHAnsi"/>
           <w:color w:val="000000"/>
           <w:sz w:val="29"/>
           <w:szCs w:val="29"/>
@@ -656,12 +656,12 @@
         <w:t>Pricing considerations</w:t>
       </w:r>
     </w:p>
-    <w:p>
+    <w:p xmlns:wp14="http://schemas.microsoft.com/office/word/2010/wordml" wp14:textId="77777777">
       <w:pPr>
         <w:pStyle w:val="Normal"/>
         <w:rPr>
           <w:rStyle w:val="Mwheadline"/>
-          <w:rFonts w:ascii="Calibri" w:hAnsi="Calibri" w:cs="Calibri" w:asciiTheme="minorHAnsi" w:cstheme="minorHAnsi" w:hAnsiTheme="minorHAnsi"/>
+          <w:rFonts w:ascii="Calibri" w:hAnsi="Calibri" w:cs="Calibri" w:asciiTheme="minorHAnsi" w:hAnsiTheme="minorHAnsi" w:cstheme="minorHAnsi"/>
           <w:color w:val="000000"/>
           <w:sz w:val="30"/>
           <w:szCs w:val="30"/>
@@ -674,7 +674,7 @@
         </w:rPr>
       </w:r>
     </w:p>
-    <w:p>
+    <w:p xmlns:wp14="http://schemas.microsoft.com/office/word/2010/wordml" wp14:textId="77777777">
       <w:pPr>
         <w:pStyle w:val="Normal"/>
         <w:rPr>
@@ -694,7 +694,7 @@
         <w:t>IAM is a feature of your AWS account offered at no additional charge. You will be charged only for the use of other AWS services by your users.</w:t>
       </w:r>
     </w:p>
-    <w:p>
+    <w:p xmlns:wp14="http://schemas.microsoft.com/office/word/2010/wordml" wp14:textId="77777777">
       <w:pPr>
         <w:pStyle w:val="Normal"/>
         <w:rPr>
@@ -710,7 +710,7 @@
         </w:rPr>
       </w:r>
     </w:p>
-    <w:p>
+    <w:p xmlns:wp14="http://schemas.microsoft.com/office/word/2010/wordml" wp14:textId="77777777">
       <w:pPr>
         <w:pStyle w:val="Normal"/>
         <w:rPr>
@@ -726,7 +726,7 @@
         </w:rPr>
       </w:r>
     </w:p>
-    <w:p>
+    <w:p xmlns:wp14="http://schemas.microsoft.com/office/word/2010/wordml" wp14:textId="77777777">
       <w:pPr>
         <w:pStyle w:val="Normal"/>
         <w:rPr>
@@ -742,7 +742,7 @@
         </w:rPr>
       </w:r>
     </w:p>
-    <w:p>
+    <w:p xmlns:wp14="http://schemas.microsoft.com/office/word/2010/wordml" wp14:textId="77777777">
       <w:pPr>
         <w:pStyle w:val="Normal"/>
         <w:rPr>
@@ -758,20 +758,20 @@
         <w:rPr/>
       </w:r>
     </w:p>
-    <w:p>
+    <w:p xmlns:wp14="http://schemas.microsoft.com/office/word/2010/wordml" wp14:textId="77777777">
       <w:pPr>
         <w:pStyle w:val="Heading2"/>
         <w:pBdr>
-          <w:bottom w:val="single" w:sz="6" w:space="2" w:color="AAAAAA"/>
+          <w:bottom w:val="single" w:color="AAAAAA" w:sz="6" w:space="2"/>
         </w:pBdr>
         <w:shd w:val="clear" w:color="auto" w:fill="FFFFFF"/>
-        <w:spacing w:beforeAutospacing="0" w:before="0" w:afterAutospacing="0" w:after="144"/>
+        <w:spacing w:before="0" w:beforeAutospacing="0" w:after="144" w:afterAutospacing="0"/>
         <w:rPr/>
       </w:pPr>
       <w:r>
         <w:rPr>
           <w:rStyle w:val="Mwheadline"/>
-          <w:rFonts w:cs="Calibri" w:ascii="Calibri" w:hAnsi="Calibri" w:asciiTheme="minorHAnsi" w:cstheme="minorHAnsi" w:hAnsiTheme="minorHAnsi"/>
+          <w:rFonts w:ascii="Calibri" w:hAnsi="Calibri" w:cs="Calibri" w:asciiTheme="minorHAnsi" w:hAnsiTheme="minorHAnsi" w:cstheme="minorHAnsi"/>
           <w:color w:val="000000"/>
           <w:sz w:val="30"/>
           <w:szCs w:val="30"/>
@@ -781,7 +781,7 @@
       <w:r>
         <w:rPr>
           <w:rStyle w:val="Mwheadline"/>
-          <w:rFonts w:cs="Calibri" w:ascii="Calibri" w:hAnsi="Calibri" w:asciiTheme="minorHAnsi" w:cstheme="minorHAnsi" w:hAnsiTheme="minorHAnsi"/>
+          <w:rFonts w:ascii="Calibri" w:hAnsi="Calibri" w:cs="Calibri" w:asciiTheme="minorHAnsi" w:hAnsiTheme="minorHAnsi" w:cstheme="minorHAnsi"/>
           <w:color w:val="000000"/>
           <w:sz w:val="30"/>
           <w:szCs w:val="30"/>
@@ -789,29 +789,29 @@
         <w:t>\Useful links</w:t>
       </w:r>
     </w:p>
-    <w:p>
-      <w:pPr>
-        <w:pStyle w:val="Normal"/>
-        <w:rPr>
-          <w:rFonts w:cs="Calibri" w:cstheme="minorHAnsi"/>
-          <w:i/>
-          <w:i/>
-          <w:iCs/>
-          <w:sz w:val="30"/>
-          <w:szCs w:val="30"/>
-        </w:rPr>
-      </w:pPr>
-      <w:r>
-        <w:rPr>
-          <w:rFonts w:cs="Calibri" w:cstheme="minorHAnsi"/>
-          <w:i/>
-          <w:iCs/>
-          <w:sz w:val="30"/>
-          <w:szCs w:val="30"/>
-        </w:rPr>
-      </w:r>
-    </w:p>
-    <w:p>
+    <w:p xmlns:wp14="http://schemas.microsoft.com/office/word/2010/wordml" wp14:textId="77777777">
+      <w:pPr>
+        <w:pStyle w:val="Normal"/>
+        <w:rPr>
+          <w:rFonts w:cs="Calibri" w:cstheme="minorHAnsi"/>
+          <w:i/>
+          <w:i/>
+          <w:iCs/>
+          <w:sz w:val="30"/>
+          <w:szCs w:val="30"/>
+        </w:rPr>
+      </w:pPr>
+      <w:r>
+        <w:rPr>
+          <w:rFonts w:cs="Calibri" w:cstheme="minorHAnsi"/>
+          <w:i/>
+          <w:iCs/>
+          <w:sz w:val="30"/>
+          <w:szCs w:val="30"/>
+        </w:rPr>
+      </w:r>
+    </w:p>
+    <w:p xmlns:wp14="http://schemas.microsoft.com/office/word/2010/wordml" wp14:textId="77777777">
       <w:pPr>
         <w:pStyle w:val="Normal"/>
         <w:rPr/>
@@ -850,7 +850,7 @@
         </w:r>
       </w:hyperlink>
     </w:p>
-    <w:p>
+    <w:p xmlns:wp14="http://schemas.microsoft.com/office/word/2010/wordml" wp14:textId="77777777">
       <w:pPr>
         <w:pStyle w:val="Normal"/>
         <w:rPr>
@@ -867,7 +867,7 @@
         <w:rPr/>
       </w:r>
     </w:p>
-    <w:p>
+    <w:p xmlns:wp14="http://schemas.microsoft.com/office/word/2010/wordml" wp14:textId="77777777">
       <w:pPr>
         <w:pStyle w:val="Normal"/>
         <w:rPr/>
@@ -886,29 +886,29 @@
         </w:r>
       </w:hyperlink>
     </w:p>
-    <w:p>
-      <w:pPr>
-        <w:pStyle w:val="Normal"/>
-        <w:rPr>
-          <w:rFonts w:cs="Calibri" w:cstheme="minorHAnsi"/>
-          <w:i/>
-          <w:i/>
-          <w:iCs/>
-          <w:sz w:val="30"/>
-          <w:szCs w:val="30"/>
-        </w:rPr>
-      </w:pPr>
-      <w:r>
-        <w:rPr>
-          <w:rFonts w:cs="Calibri" w:cstheme="minorHAnsi"/>
-          <w:i/>
-          <w:iCs/>
-          <w:sz w:val="30"/>
-          <w:szCs w:val="30"/>
-        </w:rPr>
-      </w:r>
-    </w:p>
-    <w:p>
+    <w:p xmlns:wp14="http://schemas.microsoft.com/office/word/2010/wordml" wp14:textId="77777777">
+      <w:pPr>
+        <w:pStyle w:val="Normal"/>
+        <w:rPr>
+          <w:rFonts w:cs="Calibri" w:cstheme="minorHAnsi"/>
+          <w:i/>
+          <w:i/>
+          <w:iCs/>
+          <w:sz w:val="30"/>
+          <w:szCs w:val="30"/>
+        </w:rPr>
+      </w:pPr>
+      <w:r>
+        <w:rPr>
+          <w:rFonts w:cs="Calibri" w:cstheme="minorHAnsi"/>
+          <w:i/>
+          <w:iCs/>
+          <w:sz w:val="30"/>
+          <w:szCs w:val="30"/>
+        </w:rPr>
+      </w:r>
+    </w:p>
+    <w:p xmlns:wp14="http://schemas.microsoft.com/office/word/2010/wordml" wp14:textId="77777777">
       <w:pPr>
         <w:pStyle w:val="Normal"/>
         <w:rPr/>
@@ -947,23 +947,23 @@
         </w:r>
       </w:hyperlink>
     </w:p>
-    <w:p>
-      <w:pPr>
-        <w:pStyle w:val="Normal"/>
-        <w:rPr>
-          <w:rFonts w:cs="Calibri" w:cstheme="minorHAnsi"/>
-          <w:i/>
-          <w:i/>
-          <w:iCs/>
-          <w:sz w:val="30"/>
-          <w:szCs w:val="30"/>
-        </w:rPr>
-      </w:pPr>
-      <w:r>
-        <w:rPr/>
-      </w:r>
-    </w:p>
-    <w:p>
+    <w:p xmlns:wp14="http://schemas.microsoft.com/office/word/2010/wordml" wp14:textId="77777777">
+      <w:pPr>
+        <w:pStyle w:val="Normal"/>
+        <w:rPr>
+          <w:rFonts w:cs="Calibri" w:cstheme="minorHAnsi"/>
+          <w:i/>
+          <w:i/>
+          <w:iCs/>
+          <w:sz w:val="30"/>
+          <w:szCs w:val="30"/>
+        </w:rPr>
+      </w:pPr>
+      <w:r>
+        <w:rPr/>
+      </w:r>
+    </w:p>
+    <w:p xmlns:wp14="http://schemas.microsoft.com/office/word/2010/wordml" wp14:textId="77777777">
       <w:pPr>
         <w:pStyle w:val="Normal"/>
         <w:rPr/>
@@ -992,7 +992,7 @@
         </w:r>
       </w:hyperlink>
     </w:p>
-    <w:p>
+    <w:p xmlns:wp14="http://schemas.microsoft.com/office/word/2010/wordml" wp14:textId="77777777">
       <w:pPr>
         <w:pStyle w:val="Normal"/>
         <w:rPr>
@@ -1009,13 +1009,13 @@
         <w:rPr/>
       </w:r>
     </w:p>
-    <w:p>
+    <w:p xmlns:wp14="http://schemas.microsoft.com/office/word/2010/wordml" wp14:textId="77777777">
       <w:pPr>
         <w:pStyle w:val="Normal"/>
         <w:rPr/>
       </w:pPr>
       <w:hyperlink r:id="rId18">
-        <w:bookmarkStart w:id="0" w:name="_Hlk68733919"/>
+        <w:bookmarkStart w:name="_Hlk68733919" w:id="0"/>
         <w:bookmarkEnd w:id="0"/>
         <w:r>
           <w:rPr>
@@ -1030,7 +1030,7 @@
         </w:r>
       </w:hyperlink>
     </w:p>
-    <w:p>
+    <w:p xmlns:wp14="http://schemas.microsoft.com/office/word/2010/wordml" wp14:textId="77777777">
       <w:pPr>
         <w:pStyle w:val="Normal"/>
         <w:rPr>
@@ -1047,7 +1047,7 @@
         <w:rPr/>
       </w:r>
     </w:p>
-    <w:p>
+    <w:p xmlns:wp14="http://schemas.microsoft.com/office/word/2010/wordml" wp14:textId="77777777">
       <w:pPr>
         <w:pStyle w:val="Normal"/>
         <w:rPr/>
@@ -1111,37 +1111,37 @@
         <w:t xml:space="preserve"> </w:t>
       </w:r>
     </w:p>
-    <w:p>
-      <w:pPr>
-        <w:pStyle w:val="Normal"/>
-        <w:rPr>
-          <w:rFonts w:cs="Calibri" w:cstheme="minorHAnsi"/>
-          <w:i/>
-          <w:i/>
-          <w:iCs/>
-          <w:sz w:val="30"/>
-          <w:szCs w:val="30"/>
-        </w:rPr>
-      </w:pPr>
-      <w:r>
-        <w:rPr>
-          <w:rFonts w:cs="Calibri" w:cstheme="minorHAnsi"/>
-          <w:i/>
-          <w:iCs/>
-          <w:sz w:val="30"/>
-          <w:szCs w:val="30"/>
-        </w:rPr>
-      </w:r>
-    </w:p>
-    <w:p>
+    <w:p xmlns:wp14="http://schemas.microsoft.com/office/word/2010/wordml" wp14:textId="77777777">
+      <w:pPr>
+        <w:pStyle w:val="Normal"/>
+        <w:rPr>
+          <w:rFonts w:cs="Calibri" w:cstheme="minorHAnsi"/>
+          <w:i/>
+          <w:i/>
+          <w:iCs/>
+          <w:sz w:val="30"/>
+          <w:szCs w:val="30"/>
+        </w:rPr>
+      </w:pPr>
+      <w:r>
+        <w:rPr>
+          <w:rFonts w:cs="Calibri" w:cstheme="minorHAnsi"/>
+          <w:i/>
+          <w:iCs/>
+          <w:sz w:val="30"/>
+          <w:szCs w:val="30"/>
+        </w:rPr>
+      </w:r>
+    </w:p>
+    <w:p xmlns:wp14="http://schemas.microsoft.com/office/word/2010/wordml" wp14:textId="77777777">
       <w:pPr>
         <w:pStyle w:val="Heading2"/>
-        <w:spacing w:beforeAutospacing="0" w:before="225" w:afterAutospacing="0" w:after="225"/>
-        <w:rPr/>
-      </w:pPr>
-      <w:r>
-        <w:rPr>
-          <w:rFonts w:cs="Helvetica" w:ascii="Helvetica" w:hAnsi="Helvetica"/>
+        <w:spacing w:before="225" w:beforeAutospacing="0" w:after="225" w:afterAutospacing="0"/>
+        <w:rPr/>
+      </w:pPr>
+      <w:r>
+        <w:rPr>
+          <w:rFonts w:ascii="Helvetica" w:hAnsi="Helvetica" w:cs="Helvetica"/>
           <w:b w:val="false"/>
           <w:bCs w:val="false"/>
           <w:color w:val="232F3E"/>
@@ -1149,7 +1149,7 @@
         <w:t>Tutorials and guides</w:t>
       </w:r>
     </w:p>
-    <w:p>
+    <w:p xmlns:wp14="http://schemas.microsoft.com/office/word/2010/wordml" wp14:textId="77777777">
       <w:pPr>
         <w:pStyle w:val="Normal"/>
         <w:numPr>
@@ -1164,7 +1164,7 @@
         <w:r>
           <w:rPr>
             <w:rStyle w:val="InternetLink"/>
-            <w:rFonts w:cs="Arial" w:ascii="Arial" w:hAnsi="Arial"/>
+            <w:rFonts w:ascii="Arial" w:hAnsi="Arial" w:cs="Arial"/>
             <w:sz w:val="21"/>
             <w:szCs w:val="21"/>
           </w:rPr>
@@ -1172,7 +1172,7 @@
         </w:r>
       </w:hyperlink>
     </w:p>
-    <w:p>
+    <w:p xmlns:wp14="http://schemas.microsoft.com/office/word/2010/wordml" wp14:textId="77777777">
       <w:pPr>
         <w:pStyle w:val="Normal"/>
         <w:numPr>
@@ -1187,7 +1187,7 @@
         <w:r>
           <w:rPr>
             <w:rStyle w:val="InternetLink"/>
-            <w:rFonts w:cs="Arial" w:ascii="Arial" w:hAnsi="Arial"/>
+            <w:rFonts w:ascii="Arial" w:hAnsi="Arial" w:cs="Arial"/>
             <w:sz w:val="21"/>
             <w:szCs w:val="21"/>
           </w:rPr>
@@ -1195,7 +1195,7 @@
         </w:r>
       </w:hyperlink>
     </w:p>
-    <w:p>
+    <w:p xmlns:wp14="http://schemas.microsoft.com/office/word/2010/wordml" wp14:textId="77777777">
       <w:pPr>
         <w:pStyle w:val="Normal"/>
         <w:numPr>
@@ -1210,7 +1210,7 @@
         <w:r>
           <w:rPr>
             <w:rStyle w:val="InternetLink"/>
-            <w:rFonts w:cs="Arial" w:ascii="Arial" w:hAnsi="Arial"/>
+            <w:rFonts w:ascii="Arial" w:hAnsi="Arial" w:cs="Arial"/>
             <w:sz w:val="21"/>
             <w:szCs w:val="21"/>
           </w:rPr>
@@ -1218,7 +1218,7 @@
         </w:r>
       </w:hyperlink>
     </w:p>
-    <w:p>
+    <w:p xmlns:wp14="http://schemas.microsoft.com/office/word/2010/wordml" wp14:textId="77777777">
       <w:pPr>
         <w:pStyle w:val="Normal"/>
         <w:numPr>
@@ -1229,11 +1229,11 @@
         <w:spacing w:before="0" w:after="0"/>
         <w:rPr/>
       </w:pPr>
-      <w:hyperlink r:id="rId22" w:tgtFrame="_blank">
+      <w:hyperlink w:tgtFrame="_blank" r:id="rId22">
         <w:r>
           <w:rPr>
             <w:rStyle w:val="InternetLink"/>
-            <w:rFonts w:cs="Arial" w:ascii="Arial" w:hAnsi="Arial"/>
+            <w:rFonts w:ascii="Arial" w:hAnsi="Arial" w:cs="Arial"/>
             <w:sz w:val="21"/>
             <w:szCs w:val="21"/>
           </w:rPr>
@@ -1241,7 +1241,7 @@
         </w:r>
       </w:hyperlink>
     </w:p>
-    <w:p>
+    <w:p xmlns:wp14="http://schemas.microsoft.com/office/word/2010/wordml" wp14:textId="77777777">
       <w:pPr>
         <w:pStyle w:val="Normal"/>
         <w:numPr>
@@ -1252,11 +1252,11 @@
         <w:spacing w:before="0" w:after="0"/>
         <w:rPr/>
       </w:pPr>
-      <w:hyperlink r:id="rId23" w:tgtFrame="_blank">
+      <w:hyperlink w:tgtFrame="_blank" r:id="rId23">
         <w:r>
           <w:rPr>
             <w:rStyle w:val="InternetLink"/>
-            <w:rFonts w:cs="Arial" w:ascii="Arial" w:hAnsi="Arial"/>
+            <w:rFonts w:ascii="Arial" w:hAnsi="Arial" w:cs="Arial"/>
             <w:sz w:val="21"/>
             <w:szCs w:val="21"/>
           </w:rPr>
@@ -1264,7 +1264,7 @@
         </w:r>
       </w:hyperlink>
     </w:p>
-    <w:p>
+    <w:p xmlns:wp14="http://schemas.microsoft.com/office/word/2010/wordml" wp14:textId="77777777">
       <w:pPr>
         <w:pStyle w:val="Normal"/>
         <w:numPr>
@@ -1275,11 +1275,11 @@
         <w:spacing w:before="0" w:after="0"/>
         <w:rPr/>
       </w:pPr>
-      <w:hyperlink r:id="rId24" w:tgtFrame="_blank">
+      <w:hyperlink w:tgtFrame="_blank" r:id="rId24">
         <w:r>
           <w:rPr>
             <w:rStyle w:val="InternetLink"/>
-            <w:rFonts w:cs="Arial" w:ascii="Arial" w:hAnsi="Arial"/>
+            <w:rFonts w:ascii="Arial" w:hAnsi="Arial" w:cs="Arial"/>
             <w:sz w:val="21"/>
             <w:szCs w:val="21"/>
           </w:rPr>
@@ -1287,22 +1287,22 @@
         </w:r>
       </w:hyperlink>
     </w:p>
-    <w:p>
+    <w:p xmlns:wp14="http://schemas.microsoft.com/office/word/2010/wordml" wp14:textId="77777777">
       <w:pPr>
         <w:pStyle w:val="Normal"/>
         <w:numPr>
           <w:ilvl w:val="0"/>
           <w:numId w:val="2"/>
         </w:numPr>
-        <w:shd w:val="clear" w:color="auto" w:fill="FFFFFF"/>
-        <w:spacing w:before="0" w:afterAutospacing="1"/>
-        <w:rPr/>
-      </w:pPr>
-      <w:hyperlink r:id="rId25" w:tgtFrame="_blank">
+        <w:shd w:val="clear" w:color="auto" w:fill="FFFFFF" w:themeFill="background1"/>
+        <w:spacing w:before="0" w:afterAutospacing="on"/>
+        <w:rPr/>
+      </w:pPr>
+      <w:hyperlink r:id="R3c365ae0728f4f4e">
         <w:r>
           <w:rPr>
             <w:rStyle w:val="InternetLink"/>
-            <w:rFonts w:cs="Arial" w:ascii="Arial" w:hAnsi="Arial"/>
+            <w:rFonts w:ascii="Arial" w:hAnsi="Arial" w:cs="Arial"/>
             <w:sz w:val="21"/>
             <w:szCs w:val="21"/>
           </w:rPr>
@@ -1313,6 +1313,38 @@
     <w:p>
       <w:pPr>
         <w:pStyle w:val="Normal"/>
+        <w:numPr>
+          <w:ilvl w:val="0"/>
+          <w:numId w:val="2"/>
+        </w:numPr>
+        <w:shd w:val="clear" w:color="auto" w:fill="FFFFFF" w:themeFill="background1"/>
+        <w:spacing w:before="0" w:afterAutospacing="on"/>
+        <w:rPr>
+          <w:rStyle w:val="InternetLink"/>
+        </w:rPr>
+      </w:pPr>
+      <w:hyperlink r:id="Ra8c0d0a6659f4101">
+        <w:r>
+          <w:rPr>
+            <w:rStyle w:val="Hyperlink"/>
+            <w:b w:val="0"/>
+            <w:bCs w:val="0"/>
+            <w:i w:val="0"/>
+            <w:iCs w:val="0"/>
+            <w:caps w:val="0"/>
+            <w:smallCaps w:val="0"/>
+            <w:noProof w:val="0"/>
+            <w:sz w:val="24"/>
+            <w:szCs w:val="24"/>
+            <w:lang w:val="en-US"/>
+          </w:rPr>
+          <w:t>How do I assume an IAM role using the AWS CLI?</w:t>
+        </w:r>
+      </w:hyperlink>
+    </w:p>
+    <w:p xmlns:wp14="http://schemas.microsoft.com/office/word/2010/wordml" wp14:textId="77777777">
+      <w:pPr>
+        <w:pStyle w:val="Normal"/>
         <w:rPr/>
       </w:pPr>
       <w:r>
@@ -1324,7 +1356,7 @@
         <w:t>Video:</w:t>
       </w:r>
     </w:p>
-    <w:p>
+    <w:p xmlns:wp14="http://schemas.microsoft.com/office/word/2010/wordml" wp14:textId="77777777">
       <w:pPr>
         <w:pStyle w:val="Normal"/>
         <w:numPr>
@@ -1335,11 +1367,11 @@
       </w:pPr>
       <w:r>
         <w:rPr>
-          <w:rFonts w:cs="Helvetica" w:ascii="Helvetica" w:hAnsi="Helvetica"/>
+          <w:rFonts w:ascii="Helvetica" w:hAnsi="Helvetica" w:cs="Helvetica"/>
           <w:color w:val="333333"/>
           <w:sz w:val="21"/>
           <w:szCs w:val="21"/>
-          <w:shd w:fill="FAFAFA" w:val="clear"/>
+          <w:shd w:val="clear" w:fill="FAFAFA"/>
         </w:rPr>
         <w:t xml:space="preserve">Become an IAM policy master in 60 minutes or less </w:t>
       </w:r>
@@ -1355,7 +1387,7 @@
         </w:r>
       </w:hyperlink>
     </w:p>
-    <w:p>
+    <w:p xmlns:wp14="http://schemas.microsoft.com/office/word/2010/wordml" wp14:textId="77777777">
       <w:pPr>
         <w:pStyle w:val="Normal"/>
         <w:numPr>
@@ -1398,7 +1430,7 @@
         <w:t xml:space="preserve"> </w:t>
       </w:r>
     </w:p>
-    <w:p>
+    <w:p xmlns:wp14="http://schemas.microsoft.com/office/word/2010/wordml" wp14:textId="77777777">
       <w:pPr>
         <w:pStyle w:val="Normal"/>
         <w:rPr>
@@ -1414,7 +1446,7 @@
         <w:rPr/>
       </w:r>
     </w:p>
-    <w:p>
+    <w:p xmlns:wp14="http://schemas.microsoft.com/office/word/2010/wordml" wp14:textId="77777777">
       <w:pPr>
         <w:pStyle w:val="Normal"/>
         <w:rPr>
@@ -1430,7 +1462,7 @@
         <w:rPr/>
       </w:r>
     </w:p>
-    <w:p>
+    <w:p xmlns:wp14="http://schemas.microsoft.com/office/word/2010/wordml" wp14:textId="77777777">
       <w:pPr>
         <w:pStyle w:val="Normal"/>
         <w:rPr>
@@ -1446,7 +1478,7 @@
         <w:rPr/>
       </w:r>
     </w:p>
-    <w:p>
+    <w:p xmlns:wp14="http://schemas.microsoft.com/office/word/2010/wordml" wp14:textId="77777777">
       <w:pPr>
         <w:pStyle w:val="Normal"/>
         <w:rPr>
@@ -1462,7 +1494,7 @@
         <w:rPr/>
       </w:r>
     </w:p>
-    <w:p>
+    <w:p xmlns:wp14="http://schemas.microsoft.com/office/word/2010/wordml" wp14:textId="77777777">
       <w:pPr>
         <w:pStyle w:val="Normal"/>
         <w:rPr>
@@ -1478,7 +1510,7 @@
         <w:rPr/>
       </w:r>
     </w:p>
-    <w:p>
+    <w:p xmlns:wp14="http://schemas.microsoft.com/office/word/2010/wordml" wp14:textId="77777777">
       <w:pPr>
         <w:pStyle w:val="Normal"/>
         <w:rPr>
@@ -1494,7 +1526,7 @@
         <w:rPr/>
       </w:r>
     </w:p>
-    <w:p>
+    <w:p xmlns:wp14="http://schemas.microsoft.com/office/word/2010/wordml" wp14:textId="77777777">
       <w:pPr>
         <w:pStyle w:val="Normal"/>
         <w:rPr>
@@ -1510,7 +1542,7 @@
         <w:rPr/>
       </w:r>
     </w:p>
-    <w:p>
+    <w:p xmlns:wp14="http://schemas.microsoft.com/office/word/2010/wordml" wp14:textId="77777777">
       <w:pPr>
         <w:pStyle w:val="Normal"/>
         <w:rPr>
@@ -1526,7 +1558,7 @@
         <w:rPr/>
       </w:r>
     </w:p>
-    <w:p>
+    <w:p xmlns:wp14="http://schemas.microsoft.com/office/word/2010/wordml" wp14:textId="77777777">
       <w:pPr>
         <w:pStyle w:val="Normal"/>
         <w:rPr>
@@ -1542,7 +1574,7 @@
         <w:rPr/>
       </w:r>
     </w:p>
-    <w:p>
+    <w:p xmlns:wp14="http://schemas.microsoft.com/office/word/2010/wordml" wp14:textId="77777777">
       <w:pPr>
         <w:pStyle w:val="Normal"/>
         <w:rPr>
@@ -1558,7 +1590,7 @@
         <w:rPr/>
       </w:r>
     </w:p>
-    <w:p>
+    <w:p xmlns:wp14="http://schemas.microsoft.com/office/word/2010/wordml" wp14:textId="77777777">
       <w:pPr>
         <w:pStyle w:val="Normal"/>
         <w:rPr>
@@ -1574,7 +1606,7 @@
         <w:rPr/>
       </w:r>
     </w:p>
-    <w:p>
+    <w:p xmlns:wp14="http://schemas.microsoft.com/office/word/2010/wordml" wp14:textId="77777777">
       <w:pPr>
         <w:pStyle w:val="Normal"/>
         <w:rPr>
@@ -1590,7 +1622,7 @@
         <w:rPr/>
       </w:r>
     </w:p>
-    <w:p>
+    <w:p xmlns:wp14="http://schemas.microsoft.com/office/word/2010/wordml" wp14:textId="77777777">
       <w:pPr>
         <w:pStyle w:val="Normal"/>
         <w:rPr>
@@ -1613,24 +1645,24 @@
         <w:t>Task: Creating and using of IAM roles/policies.</w:t>
       </w:r>
     </w:p>
-    <w:p>
-      <w:pPr>
-        <w:pStyle w:val="Normal"/>
-        <w:rPr>
-          <w:rFonts w:cs="Calibri" w:cstheme="minorHAnsi"/>
-          <w:sz w:val="30"/>
-          <w:szCs w:val="30"/>
-        </w:rPr>
-      </w:pPr>
-      <w:r>
-        <w:rPr>
-          <w:rFonts w:cs="Calibri" w:cstheme="minorHAnsi"/>
-          <w:sz w:val="30"/>
-          <w:szCs w:val="30"/>
-        </w:rPr>
-      </w:r>
-    </w:p>
-    <w:p>
+    <w:p xmlns:wp14="http://schemas.microsoft.com/office/word/2010/wordml" wp14:textId="77777777">
+      <w:pPr>
+        <w:pStyle w:val="Normal"/>
+        <w:rPr>
+          <w:rFonts w:cs="Calibri" w:cstheme="minorHAnsi"/>
+          <w:sz w:val="30"/>
+          <w:szCs w:val="30"/>
+        </w:rPr>
+      </w:pPr>
+      <w:r>
+        <w:rPr>
+          <w:rFonts w:cs="Calibri" w:cstheme="minorHAnsi"/>
+          <w:sz w:val="30"/>
+          <w:szCs w:val="30"/>
+        </w:rPr>
+      </w:r>
+    </w:p>
+    <w:p xmlns:wp14="http://schemas.microsoft.com/office/word/2010/wordml" wp14:textId="77777777">
       <w:pPr>
         <w:pStyle w:val="Normal"/>
         <w:numPr>
@@ -1638,7 +1670,7 @@
           <w:numId w:val="0"/>
         </w:numPr>
         <w:pBdr>
-          <w:bottom w:val="single" w:sz="6" w:space="2" w:color="AAAAAA"/>
+          <w:bottom w:val="single" w:color="AAAAAA" w:sz="6" w:space="2"/>
         </w:pBdr>
         <w:shd w:val="clear" w:color="auto" w:fill="FFFFFF"/>
         <w:spacing w:before="0" w:after="144"/>
@@ -1667,88 +1699,108 @@
         <w:t>Problem to Be Solved</w:t>
       </w:r>
     </w:p>
-    <w:p>
-      <w:pPr>
-        <w:pStyle w:val="Normal"/>
-        <w:rPr>
-          <w:rFonts w:cs="Calibri" w:cstheme="minorHAnsi"/>
-          <w:i/>
-          <w:i/>
-          <w:iCs/>
-          <w:sz w:val="30"/>
-          <w:szCs w:val="30"/>
-        </w:rPr>
-      </w:pPr>
-      <w:r>
-        <w:rPr>
-          <w:rFonts w:cs="Calibri" w:cstheme="minorHAnsi"/>
-          <w:i/>
-          <w:iCs/>
-          <w:sz w:val="30"/>
-          <w:szCs w:val="30"/>
-        </w:rPr>
-        <w:t xml:space="preserve">Study how to create IAM roles/policies and use them for different AWS services, e.g. assume role. </w:t>
-      </w:r>
-    </w:p>
-    <w:p>
-      <w:pPr>
-        <w:pStyle w:val="Normal"/>
-        <w:rPr>
-          <w:rFonts w:cs="Calibri" w:cstheme="minorHAnsi"/>
-          <w:sz w:val="30"/>
-          <w:szCs w:val="30"/>
-        </w:rPr>
-      </w:pPr>
-      <w:r>
-        <w:rPr>
-          <w:rFonts w:cs="Calibri" w:cstheme="minorHAnsi"/>
-          <w:sz w:val="30"/>
-          <w:szCs w:val="30"/>
-        </w:rPr>
-      </w:r>
-    </w:p>
-    <w:p>
+    <w:p xmlns:wp14="http://schemas.microsoft.com/office/word/2010/wordml" wp14:textId="406F1134">
+      <w:pPr>
+        <w:pStyle w:val="Normal"/>
+        <w:rPr>
+          <w:rFonts w:cs="Calibri" w:cstheme="minorAscii"/>
+          <w:i w:val="1"/>
+          <w:i/>
+          <w:iCs w:val="1"/>
+          <w:sz w:val="30"/>
+          <w:szCs w:val="30"/>
+        </w:rPr>
+      </w:pPr>
+      <w:r>
+        <w:rPr>
+          <w:rFonts w:cs="Calibri" w:cstheme="minorAscii"/>
+          <w:i w:val="1"/>
+          <w:iCs w:val="1"/>
+          <w:sz w:val="30"/>
+          <w:szCs w:val="30"/>
+        </w:rPr>
+        <w:t xml:space="preserve">Study how to create IAM </w:t>
+      </w:r>
+      <w:r>
+        <w:rPr>
+          <w:rFonts w:cs="Calibri" w:cstheme="minorAscii"/>
+          <w:i w:val="1"/>
+          <w:iCs w:val="1"/>
+          <w:sz w:val="30"/>
+          <w:szCs w:val="30"/>
+        </w:rPr>
+        <w:t>user/</w:t>
+      </w:r>
+      <w:r>
+        <w:rPr>
+          <w:rFonts w:cs="Calibri" w:cstheme="minorAscii"/>
+          <w:i w:val="1"/>
+          <w:iCs w:val="1"/>
+          <w:sz w:val="30"/>
+          <w:szCs w:val="30"/>
+        </w:rPr>
+        <w:t>roles/policies and use them for different AWS services,</w:t>
+      </w:r>
+      <w:r>
+        <w:rPr>
+          <w:rFonts w:cs="Calibri" w:cstheme="minorAscii"/>
+          <w:i w:val="1"/>
+          <w:iCs w:val="1"/>
+          <w:sz w:val="30"/>
+          <w:szCs w:val="30"/>
+        </w:rPr>
+        <w:t xml:space="preserve"> e.g. assume a role to use it in the AWS CLI</w:t>
+      </w:r>
+      <w:r>
+        <w:rPr>
+          <w:rFonts w:cs="Calibri" w:cstheme="minorAscii"/>
+          <w:i w:val="1"/>
+          <w:iCs w:val="1"/>
+          <w:sz w:val="30"/>
+          <w:szCs w:val="30"/>
+        </w:rPr>
+        <w:t xml:space="preserve">. </w:t>
+      </w:r>
+    </w:p>
+    <w:p xmlns:wp14="http://schemas.microsoft.com/office/word/2010/wordml" wp14:textId="77777777">
+      <w:pPr>
+        <w:pStyle w:val="Normal"/>
+        <w:rPr>
+          <w:rFonts w:cs="Calibri" w:cstheme="minorHAnsi"/>
+          <w:sz w:val="30"/>
+          <w:szCs w:val="30"/>
+        </w:rPr>
+      </w:pPr>
+      <w:r>
+        <w:rPr>
+          <w:rFonts w:cs="Calibri" w:cstheme="minorHAnsi"/>
+          <w:sz w:val="30"/>
+          <w:szCs w:val="30"/>
+        </w:rPr>
+      </w:r>
+    </w:p>
+    <w:p xmlns:wp14="http://schemas.microsoft.com/office/word/2010/wordml" wp14:textId="77777777">
       <w:pPr>
         <w:pStyle w:val="Normal"/>
         <w:rPr>
           <w:rStyle w:val="Mwheadline"/>
-          <w:rFonts w:ascii="Calibri" w:hAnsi="Calibri" w:cs="Calibri" w:cstheme="minorHAnsi"/>
-          <w:color w:val="000000"/>
-          <w:sz w:val="30"/>
-          <w:szCs w:val="30"/>
-        </w:rPr>
-      </w:pPr>
-      <w:r>
-        <w:rPr/>
-      </w:r>
-    </w:p>
-    <w:p>
-      <w:pPr>
-        <w:pStyle w:val="Normal"/>
-        <w:rPr>
-          <w:rFonts w:cs="Calibri" w:cstheme="minorHAnsi"/>
-          <w:sz w:val="30"/>
-          <w:szCs w:val="30"/>
-        </w:rPr>
-      </w:pPr>
-      <w:r>
-        <w:rPr>
-          <w:rFonts w:cs="Calibri" w:cstheme="minorHAnsi"/>
-          <w:sz w:val="30"/>
-          <w:szCs w:val="30"/>
-        </w:rPr>
-      </w:r>
-    </w:p>
-    <w:p>
+          <w:rFonts w:ascii="Calibri" w:hAnsi="Calibri" w:eastAsia="Calibri" w:cs=""/>
+          <w:color w:val="auto"/>
+          <w:sz w:val="24"/>
+          <w:szCs w:val="24"/>
+        </w:rPr>
+      </w:pPr>
+    </w:p>
+    <w:p xmlns:wp14="http://schemas.microsoft.com/office/word/2010/wordml" wp14:textId="77777777">
       <w:pPr>
         <w:pStyle w:val="Heading2"/>
         <w:pBdr>
-          <w:bottom w:val="single" w:sz="6" w:space="2" w:color="AAAAAA"/>
+          <w:bottom w:val="single" w:color="AAAAAA" w:sz="6" w:space="2"/>
         </w:pBdr>
         <w:shd w:val="clear" w:color="auto" w:fill="FFFFFF"/>
-        <w:spacing w:beforeAutospacing="0" w:before="0" w:afterAutospacing="0" w:after="144"/>
-        <w:rPr>
-          <w:rFonts w:ascii="Calibri" w:hAnsi="Calibri" w:cs="Calibri" w:asciiTheme="minorHAnsi" w:cstheme="minorHAnsi" w:hAnsiTheme="minorHAnsi"/>
+        <w:spacing w:before="0" w:beforeAutospacing="0" w:after="144" w:afterAutospacing="0"/>
+        <w:rPr>
+          <w:rFonts w:ascii="Calibri" w:hAnsi="Calibri" w:cs="Calibri" w:asciiTheme="minorHAnsi" w:hAnsiTheme="minorHAnsi" w:cstheme="minorHAnsi"/>
           <w:color w:val="000000"/>
           <w:sz w:val="30"/>
           <w:szCs w:val="30"/>
@@ -1757,7 +1809,7 @@
       <w:r>
         <w:rPr>
           <w:rStyle w:val="Mwheadline"/>
-          <w:rFonts w:cs="Calibri" w:ascii="Calibri" w:hAnsi="Calibri" w:asciiTheme="minorHAnsi" w:cstheme="minorHAnsi" w:hAnsiTheme="minorHAnsi"/>
+          <w:rFonts w:ascii="Calibri" w:hAnsi="Calibri" w:cs="Calibri" w:asciiTheme="minorHAnsi" w:hAnsiTheme="minorHAnsi" w:cstheme="minorHAnsi"/>
           <w:color w:val="000000"/>
           <w:sz w:val="30"/>
           <w:szCs w:val="30"/>
@@ -1765,7 +1817,7 @@
         <w:t>Implementation Details</w:t>
       </w:r>
     </w:p>
-    <w:p>
+    <w:p xmlns:wp14="http://schemas.microsoft.com/office/word/2010/wordml" wp14:textId="77777777">
       <w:pPr>
         <w:pStyle w:val="Normal"/>
         <w:rPr>
@@ -1788,7 +1840,7 @@
         <w:t>Pre-requisites:</w:t>
       </w:r>
     </w:p>
-    <w:p>
+    <w:p xmlns:wp14="http://schemas.microsoft.com/office/word/2010/wordml" wp14:textId="77777777">
       <w:pPr>
         <w:pStyle w:val="ListParagraph"/>
         <w:numPr>
@@ -1815,7 +1867,7 @@
         <w:t>Already created S3 bucket</w:t>
       </w:r>
     </w:p>
-    <w:p>
+    <w:p xmlns:wp14="http://schemas.microsoft.com/office/word/2010/wordml" wp14:textId="77777777">
       <w:pPr>
         <w:pStyle w:val="ListParagraph"/>
         <w:numPr>
@@ -1858,7 +1910,7 @@
         <w:t xml:space="preserve"> </w:t>
       </w:r>
     </w:p>
-    <w:p>
+    <w:p xmlns:wp14="http://schemas.microsoft.com/office/word/2010/wordml" wp14:textId="77777777">
       <w:pPr>
         <w:pStyle w:val="ListParagraph"/>
         <w:numPr>
@@ -1891,7 +1943,7 @@
         </w:r>
       </w:hyperlink>
     </w:p>
-    <w:p>
+    <w:p xmlns:wp14="http://schemas.microsoft.com/office/word/2010/wordml" wp14:textId="77777777">
       <w:pPr>
         <w:pStyle w:val="ListParagraph"/>
         <w:numPr>
@@ -1947,439 +1999,1410 @@
         <w:t xml:space="preserve"> </w:t>
       </w:r>
     </w:p>
+    <w:p xmlns:wp14="http://schemas.microsoft.com/office/word/2010/wordml" wp14:textId="77777777">
+      <w:pPr>
+        <w:pStyle w:val="Normal"/>
+        <w:rPr>
+          <w:rFonts w:cs="Calibri" w:cstheme="minorHAnsi"/>
+          <w:i/>
+          <w:i/>
+          <w:iCs/>
+          <w:sz w:val="30"/>
+          <w:szCs w:val="30"/>
+        </w:rPr>
+      </w:pPr>
+      <w:r>
+        <w:rPr>
+          <w:rFonts w:cs="Calibri" w:cstheme="minorHAnsi"/>
+          <w:i/>
+          <w:iCs/>
+          <w:sz w:val="30"/>
+          <w:szCs w:val="30"/>
+        </w:rPr>
+      </w:r>
+    </w:p>
+    <w:p xmlns:wp14="http://schemas.microsoft.com/office/word/2010/wordml" wp14:textId="11CD5B92">
+      <w:pPr>
+        <w:pStyle w:val="Normal"/>
+        <w:rPr>
+          <w:rFonts w:cs="Calibri" w:cstheme="minorAscii"/>
+          <w:i w:val="1"/>
+          <w:iCs w:val="1"/>
+          <w:sz w:val="30"/>
+          <w:szCs w:val="30"/>
+        </w:rPr>
+      </w:pPr>
+      <w:r>
+        <w:rPr>
+          <w:rFonts w:cs="Calibri" w:cstheme="minorAscii"/>
+          <w:i w:val="1"/>
+          <w:iCs w:val="1"/>
+          <w:sz w:val="30"/>
+          <w:szCs w:val="30"/>
+        </w:rPr>
+        <w:t>Create a new user.</w:t>
+      </w:r>
+    </w:p>
+    <w:p xmlns:wp14="http://schemas.microsoft.com/office/word/2010/wordml" wp14:textId="277F6594">
+      <w:pPr>
+        <w:pStyle w:val="Normal"/>
+        <w:rPr>
+          <w:rFonts w:cs="Calibri" w:cstheme="minorAscii"/>
+          <w:i w:val="1"/>
+          <w:iCs w:val="1"/>
+          <w:sz w:val="30"/>
+          <w:szCs w:val="30"/>
+        </w:rPr>
+      </w:pPr>
+      <w:r>
+        <w:rPr>
+          <w:rFonts w:cs="Calibri" w:cstheme="minorAscii"/>
+          <w:i w:val="1"/>
+          <w:iCs w:val="1"/>
+          <w:sz w:val="30"/>
+          <w:szCs w:val="30"/>
+        </w:rPr>
+        <w:t xml:space="preserve">Attach </w:t>
+      </w:r>
+      <w:r>
+        <w:rPr>
+          <w:rFonts w:cs="Calibri" w:cstheme="minorAscii"/>
+          <w:i w:val="1"/>
+          <w:iCs w:val="1"/>
+          <w:sz w:val="30"/>
+          <w:szCs w:val="30"/>
+        </w:rPr>
+        <w:t xml:space="preserve">to the new user </w:t>
+      </w:r>
+      <w:r>
+        <w:rPr>
+          <w:rFonts w:cs="Calibri" w:cstheme="minorAscii"/>
+          <w:i w:val="1"/>
+          <w:iCs w:val="1"/>
+          <w:sz w:val="30"/>
+          <w:szCs w:val="30"/>
+        </w:rPr>
+        <w:t>AWS managed policy: S3 full access</w:t>
+      </w:r>
+      <w:r>
+        <w:rPr>
+          <w:rFonts w:cs="Calibri" w:cstheme="minorAscii"/>
+          <w:i w:val="1"/>
+          <w:iCs w:val="1"/>
+          <w:sz w:val="30"/>
+          <w:szCs w:val="30"/>
+        </w:rPr>
+        <w:t>.</w:t>
+      </w:r>
+    </w:p>
+    <w:p xmlns:wp14="http://schemas.microsoft.com/office/word/2010/wordml" wp14:textId="31F11FD1">
+      <w:pPr>
+        <w:pStyle w:val="Normal"/>
+        <w:rPr>
+          <w:rFonts w:cs="Calibri" w:cstheme="minorAscii"/>
+          <w:i w:val="1"/>
+          <w:iCs w:val="1"/>
+          <w:sz w:val="30"/>
+          <w:szCs w:val="30"/>
+        </w:rPr>
+      </w:pPr>
+      <w:r>
+        <w:rPr>
+          <w:rFonts w:cs="Calibri" w:cstheme="minorAscii"/>
+          <w:i w:val="1"/>
+          <w:iCs w:val="1"/>
+          <w:sz w:val="30"/>
+          <w:szCs w:val="30"/>
+        </w:rPr>
+        <w:t xml:space="preserve">Attach </w:t>
+      </w:r>
+      <w:r>
+        <w:rPr>
+          <w:rFonts w:cs="Calibri" w:cstheme="minorAscii"/>
+          <w:i w:val="1"/>
+          <w:iCs w:val="1"/>
+          <w:sz w:val="30"/>
+          <w:szCs w:val="30"/>
+        </w:rPr>
+        <w:t xml:space="preserve">to the new </w:t>
+      </w:r>
+      <w:r>
+        <w:rPr>
+          <w:rFonts w:cs="Calibri" w:cstheme="minorAscii"/>
+          <w:i w:val="1"/>
+          <w:iCs w:val="1"/>
+          <w:sz w:val="30"/>
+          <w:szCs w:val="30"/>
+        </w:rPr>
+        <w:t xml:space="preserve">user </w:t>
+      </w:r>
+      <w:r>
+        <w:rPr>
+          <w:rFonts w:cs="Calibri" w:cstheme="minorAscii"/>
+          <w:i w:val="1"/>
+          <w:iCs w:val="1"/>
+          <w:sz w:val="30"/>
+          <w:szCs w:val="30"/>
+        </w:rPr>
+        <w:t xml:space="preserve">an </w:t>
+      </w:r>
+      <w:r>
+        <w:rPr>
+          <w:rFonts w:cs="Calibri" w:cstheme="minorAscii"/>
+          <w:i w:val="1"/>
+          <w:iCs w:val="1"/>
+          <w:sz w:val="30"/>
+          <w:szCs w:val="30"/>
+        </w:rPr>
+        <w:t>inline policy</w:t>
+      </w:r>
+      <w:r>
+        <w:rPr>
+          <w:rFonts w:cs="Calibri" w:cstheme="minorAscii"/>
+          <w:i w:val="1"/>
+          <w:iCs w:val="1"/>
+          <w:sz w:val="30"/>
+          <w:szCs w:val="30"/>
+        </w:rPr>
+        <w:t>,</w:t>
+      </w:r>
+      <w:r>
+        <w:rPr>
+          <w:rFonts w:cs="Calibri" w:cstheme="minorAscii"/>
+          <w:i w:val="1"/>
+          <w:iCs w:val="1"/>
+          <w:sz w:val="30"/>
+          <w:szCs w:val="30"/>
+        </w:rPr>
+        <w:t xml:space="preserve"> that should </w:t>
+      </w:r>
+      <w:r>
+        <w:rPr>
+          <w:rFonts w:cs="Calibri" w:cstheme="minorAscii"/>
+          <w:i w:val="1"/>
+          <w:iCs w:val="1"/>
+          <w:sz w:val="30"/>
+          <w:szCs w:val="30"/>
+        </w:rPr>
+        <w:t xml:space="preserve">contain </w:t>
+      </w:r>
+      <w:r>
+        <w:rPr>
+          <w:rFonts w:cs="Calibri" w:cstheme="minorAscii"/>
+          <w:i w:val="1"/>
+          <w:iCs w:val="1"/>
+          <w:sz w:val="30"/>
+          <w:szCs w:val="30"/>
+        </w:rPr>
+        <w:t xml:space="preserve">the follow </w:t>
+      </w:r>
+      <w:r>
+        <w:rPr>
+          <w:rFonts w:cs="Calibri" w:cstheme="minorAscii"/>
+          <w:i w:val="1"/>
+          <w:iCs w:val="1"/>
+          <w:sz w:val="30"/>
+          <w:szCs w:val="30"/>
+        </w:rPr>
+        <w:t>“</w:t>
+      </w:r>
+      <w:r>
+        <w:rPr>
+          <w:rFonts w:cs="Calibri" w:cstheme="minorAscii"/>
+          <w:i w:val="1"/>
+          <w:iCs w:val="1"/>
+          <w:sz w:val="30"/>
+          <w:szCs w:val="30"/>
+        </w:rPr>
+        <w:t>Actions</w:t>
+      </w:r>
+      <w:r>
+        <w:rPr>
+          <w:rFonts w:cs="Calibri" w:cstheme="minorAscii"/>
+          <w:i w:val="1"/>
+          <w:iCs w:val="1"/>
+          <w:sz w:val="30"/>
+          <w:szCs w:val="30"/>
+        </w:rPr>
+        <w:t>”</w:t>
+      </w:r>
+      <w:r>
+        <w:rPr>
+          <w:rFonts w:cs="Calibri" w:cstheme="minorAscii"/>
+          <w:i w:val="1"/>
+          <w:iCs w:val="1"/>
+          <w:sz w:val="30"/>
+          <w:szCs w:val="30"/>
+        </w:rPr>
+        <w:t>:</w:t>
+      </w:r>
+    </w:p>
+    <w:p xmlns:wp14="http://schemas.microsoft.com/office/word/2010/wordml" wp14:textId="4719BF03">
+      <w:pPr>
+        <w:pStyle w:val="ListParagraph"/>
+        <w:numPr>
+          <w:ilvl w:val="0"/>
+          <w:numId w:val="7"/>
+        </w:numPr>
+        <w:rPr>
+          <w:rFonts w:ascii="Calibri" w:hAnsi="Calibri" w:eastAsia="Calibri" w:cs="Calibri" w:asciiTheme="minorAscii" w:hAnsiTheme="minorAscii" w:eastAsiaTheme="minorAscii" w:cstheme="minorAscii"/>
+          <w:i w:val="1"/>
+          <w:iCs w:val="1"/>
+          <w:color w:val="auto"/>
+          <w:sz w:val="30"/>
+          <w:szCs w:val="30"/>
+        </w:rPr>
+      </w:pPr>
+      <w:proofErr w:type="spellStart"/>
+      <w:r>
+        <w:rPr>
+          <w:rFonts w:cs="Calibri" w:cstheme="minorAscii"/>
+          <w:i w:val="1"/>
+          <w:iCs w:val="1"/>
+          <w:sz w:val="30"/>
+          <w:szCs w:val="30"/>
+        </w:rPr>
+        <w:t>ssm:ReadOnly</w:t>
+      </w:r>
+      <w:proofErr w:type="spellEnd"/>
+    </w:p>
+    <w:p xmlns:wp14="http://schemas.microsoft.com/office/word/2010/wordml" wp14:textId="27A23F5B">
+      <w:pPr>
+        <w:pStyle w:val="ListParagraph"/>
+        <w:numPr>
+          <w:ilvl w:val="0"/>
+          <w:numId w:val="7"/>
+        </w:numPr>
+        <w:rPr>
+          <w:rFonts w:ascii="Calibri" w:hAnsi="Calibri" w:eastAsia="Calibri" w:cs="Calibri" w:asciiTheme="minorAscii" w:hAnsiTheme="minorAscii" w:eastAsiaTheme="minorAscii" w:cstheme="minorAscii"/>
+          <w:i w:val="1"/>
+          <w:iCs w:val="1"/>
+          <w:color w:val="auto"/>
+          <w:sz w:val="30"/>
+          <w:szCs w:val="30"/>
+        </w:rPr>
+      </w:pPr>
+      <w:r>
+        <w:rPr>
+          <w:rFonts w:cs="Calibri" w:cstheme="minorAscii"/>
+          <w:i w:val="1"/>
+          <w:iCs w:val="1"/>
+          <w:sz w:val="30"/>
+          <w:szCs w:val="30"/>
+        </w:rPr>
+        <w:t>kms:Decrypt</w:t>
+      </w:r>
+    </w:p>
+    <w:p xmlns:wp14="http://schemas.microsoft.com/office/word/2010/wordml" wp14:textId="4B8BC787">
+      <w:pPr>
+        <w:pStyle w:val="ListParagraph"/>
+        <w:numPr>
+          <w:ilvl w:val="0"/>
+          <w:numId w:val="7"/>
+        </w:numPr>
+        <w:rPr>
+          <w:i w:val="1"/>
+          <w:iCs w:val="1"/>
+          <w:color w:val="auto"/>
+          <w:sz w:val="30"/>
+          <w:szCs w:val="30"/>
+        </w:rPr>
+      </w:pPr>
+      <w:r>
+        <w:rPr>
+          <w:rFonts w:cs="Calibri" w:cstheme="minorAscii"/>
+          <w:i w:val="1"/>
+          <w:iCs w:val="1"/>
+          <w:sz w:val="30"/>
+          <w:szCs w:val="30"/>
+        </w:rPr>
+        <w:t>iam:ListRoles</w:t>
+      </w:r>
+    </w:p>
+    <w:p xmlns:wp14="http://schemas.microsoft.com/office/word/2010/wordml" wp14:textId="53F78C92">
+      <w:pPr>
+        <w:pStyle w:val="ListParagraph"/>
+        <w:numPr>
+          <w:ilvl w:val="0"/>
+          <w:numId w:val="7"/>
+        </w:numPr>
+        <w:rPr>
+          <w:rFonts w:ascii="Calibri" w:hAnsi="Calibri" w:eastAsia="Calibri" w:cs="Calibri" w:asciiTheme="minorAscii" w:hAnsiTheme="minorAscii" w:eastAsiaTheme="minorAscii" w:cstheme="minorAscii"/>
+          <w:i w:val="1"/>
+          <w:iCs w:val="1"/>
+          <w:color w:val="auto"/>
+          <w:sz w:val="30"/>
+          <w:szCs w:val="30"/>
+        </w:rPr>
+      </w:pPr>
+      <w:proofErr w:type="spellStart"/>
+      <w:r>
+        <w:rPr>
+          <w:rFonts w:ascii="Calibri" w:hAnsi="Calibri" w:eastAsia="Calibri" w:cs="Calibri" w:cstheme="minorAscii"/>
+          <w:i w:val="1"/>
+          <w:iCs w:val="1"/>
+          <w:color w:val="auto"/>
+          <w:sz w:val="30"/>
+          <w:szCs w:val="30"/>
+        </w:rPr>
+        <w:t>sts:AssumeRole</w:t>
+      </w:r>
+      <w:proofErr w:type="spellEnd"/>
+    </w:p>
+    <w:p xmlns:wp14="http://schemas.microsoft.com/office/word/2010/wordml" wp14:textId="35A10016">
+      <w:pPr>
+        <w:pStyle w:val="Normal"/>
+        <w:rPr>
+          <w:rFonts w:cs="Calibri" w:cstheme="minorAscii"/>
+          <w:i w:val="1"/>
+          <w:iCs w:val="1"/>
+          <w:sz w:val="30"/>
+          <w:szCs w:val="30"/>
+        </w:rPr>
+      </w:pPr>
+      <w:r>
+        <w:rPr>
+          <w:rFonts w:cs="Calibri" w:cstheme="minorAscii"/>
+          <w:i w:val="1"/>
+          <w:iCs w:val="1"/>
+          <w:sz w:val="24"/>
+          <w:szCs w:val="24"/>
+        </w:rPr>
+        <w:t xml:space="preserve">It’s highly recommended to read about </w:t>
+      </w:r>
+      <w:r>
+        <w:rPr>
+          <w:rFonts w:cs="Calibri" w:cstheme="minorAscii"/>
+          <w:i w:val="1"/>
+          <w:iCs w:val="1"/>
+          <w:sz w:val="24"/>
+          <w:szCs w:val="24"/>
+        </w:rPr>
+        <w:t xml:space="preserve">the </w:t>
+      </w:r>
+      <w:r>
+        <w:rPr>
+          <w:rFonts w:cs="Calibri" w:cstheme="minorAscii"/>
+          <w:i w:val="1"/>
+          <w:iCs w:val="1"/>
+          <w:sz w:val="24"/>
+          <w:szCs w:val="24"/>
+        </w:rPr>
+        <w:t xml:space="preserve">last two “Actions” in </w:t>
+      </w:r>
+      <w:r>
+        <w:rPr>
+          <w:rFonts w:cs="Calibri" w:cstheme="minorAscii"/>
+          <w:i w:val="1"/>
+          <w:iCs w:val="1"/>
+          <w:sz w:val="24"/>
+          <w:szCs w:val="24"/>
+        </w:rPr>
+        <w:t>the Tutorials and guides.</w:t>
+      </w:r>
+    </w:p>
+    <w:p xmlns:wp14="http://schemas.microsoft.com/office/word/2010/wordml" wp14:textId="059BBAB9">
+      <w:pPr>
+        <w:pStyle w:val="Normal"/>
+        <w:rPr>
+          <w:rFonts w:cs="Calibri" w:cstheme="minorAscii"/>
+          <w:i w:val="1"/>
+          <w:i/>
+          <w:iCs w:val="1"/>
+          <w:sz w:val="30"/>
+          <w:szCs w:val="30"/>
+        </w:rPr>
+      </w:pPr>
+      <w:r>
+        <w:rPr>
+          <w:rFonts w:cs="Calibri" w:cstheme="minorAscii"/>
+          <w:i w:val="1"/>
+          <w:iCs w:val="1"/>
+          <w:sz w:val="30"/>
+          <w:szCs w:val="30"/>
+        </w:rPr>
+        <w:t xml:space="preserve">Attach to the new user </w:t>
+      </w:r>
+      <w:r>
+        <w:rPr>
+          <w:rFonts w:cs="Calibri" w:cstheme="minorAscii"/>
+          <w:i w:val="1"/>
+          <w:iCs w:val="1"/>
+          <w:sz w:val="30"/>
+          <w:szCs w:val="30"/>
+        </w:rPr>
+        <w:t xml:space="preserve">the </w:t>
+      </w:r>
+      <w:r>
+        <w:rPr>
+          <w:rFonts w:cs="Calibri" w:cstheme="minorAscii"/>
+          <w:i w:val="1"/>
+          <w:iCs w:val="1"/>
+          <w:sz w:val="30"/>
+          <w:szCs w:val="30"/>
+        </w:rPr>
+        <w:t>Customer managed policy</w:t>
+      </w:r>
+      <w:r>
+        <w:rPr>
+          <w:rFonts w:cs="Calibri" w:cstheme="minorAscii"/>
+          <w:i w:val="1"/>
+          <w:iCs w:val="1"/>
+          <w:sz w:val="30"/>
+          <w:szCs w:val="30"/>
+        </w:rPr>
+        <w:t xml:space="preserve"> named “</w:t>
+      </w:r>
+      <w:r>
+        <w:rPr>
+          <w:rFonts w:cs="Calibri" w:cstheme="minorAscii"/>
+          <w:i w:val="1"/>
+          <w:iCs w:val="1"/>
+          <w:sz w:val="30"/>
+          <w:szCs w:val="30"/>
+        </w:rPr>
+        <w:t>KmsDecryptPolicy</w:t>
+      </w:r>
+      <w:r>
+        <w:rPr>
+          <w:rFonts w:cs="Calibri" w:cstheme="minorAscii"/>
+          <w:i w:val="1"/>
+          <w:iCs w:val="1"/>
+          <w:sz w:val="30"/>
+          <w:szCs w:val="30"/>
+        </w:rPr>
+        <w:t>”</w:t>
+      </w:r>
+      <w:r>
+        <w:rPr>
+          <w:rFonts w:cs="Calibri" w:cstheme="minorAscii"/>
+          <w:i w:val="1"/>
+          <w:iCs w:val="1"/>
+          <w:sz w:val="30"/>
+          <w:szCs w:val="30"/>
+        </w:rPr>
+        <w:t>,</w:t>
+      </w:r>
+      <w:r>
+        <w:rPr>
+          <w:rFonts w:cs="Calibri" w:cstheme="minorAscii"/>
+          <w:i w:val="1"/>
+          <w:iCs w:val="1"/>
+          <w:sz w:val="30"/>
+          <w:szCs w:val="30"/>
+        </w:rPr>
+        <w:t xml:space="preserve"> that policy should contain “Action”</w:t>
+      </w:r>
+      <w:r>
+        <w:rPr>
+          <w:rFonts w:cs="Calibri" w:cstheme="minorAscii"/>
+          <w:i w:val="1"/>
+          <w:iCs w:val="1"/>
+          <w:sz w:val="30"/>
+          <w:szCs w:val="30"/>
+        </w:rPr>
+        <w:t xml:space="preserve"> </w:t>
+      </w:r>
+      <w:r>
+        <w:rPr>
+          <w:rFonts w:cs="Calibri" w:cstheme="minorAscii"/>
+          <w:i w:val="1"/>
+          <w:iCs w:val="1"/>
+          <w:sz w:val="30"/>
+          <w:szCs w:val="30"/>
+        </w:rPr>
+        <w:t xml:space="preserve">- </w:t>
+      </w:r>
+      <w:proofErr w:type="spellStart"/>
+      <w:r>
+        <w:rPr>
+          <w:rFonts w:cs="Calibri" w:cstheme="minorAscii"/>
+          <w:i w:val="1"/>
+          <w:iCs w:val="1"/>
+          <w:sz w:val="30"/>
+          <w:szCs w:val="30"/>
+        </w:rPr>
+        <w:t>kms:Decrypt</w:t>
+      </w:r>
+      <w:proofErr w:type="spellEnd"/>
+    </w:p>
     <w:p>
       <w:pPr>
         <w:pStyle w:val="Normal"/>
         <w:rPr>
-          <w:rFonts w:cs="Calibri" w:cstheme="minorHAnsi"/>
-          <w:i/>
-          <w:i/>
-          <w:iCs/>
-          <w:sz w:val="30"/>
-          <w:szCs w:val="30"/>
-        </w:rPr>
-      </w:pPr>
-      <w:r>
-        <w:rPr>
-          <w:rFonts w:cs="Calibri" w:cstheme="minorHAnsi"/>
-          <w:i/>
-          <w:iCs/>
-          <w:sz w:val="30"/>
-          <w:szCs w:val="30"/>
-        </w:rPr>
-      </w:r>
+          <w:rFonts w:cs="Calibri" w:cstheme="minorAscii"/>
+          <w:i w:val="1"/>
+          <w:iCs w:val="1"/>
+          <w:sz w:val="30"/>
+          <w:szCs w:val="30"/>
+        </w:rPr>
+      </w:pPr>
+    </w:p>
+    <w:p xmlns:wp14="http://schemas.microsoft.com/office/word/2010/wordml" wp14:textId="77777777">
+      <w:pPr>
+        <w:pStyle w:val="Normal"/>
+        <w:rPr>
+          <w:rFonts w:cs="Calibri" w:cstheme="minorHAnsi"/>
+          <w:i/>
+          <w:i/>
+          <w:iCs/>
+          <w:sz w:val="30"/>
+          <w:szCs w:val="30"/>
+        </w:rPr>
+      </w:pPr>
+      <w:r>
+        <w:rPr>
+          <w:rFonts w:cs="Calibri" w:cstheme="minorHAnsi"/>
+          <w:i/>
+          <w:iCs/>
+          <w:sz w:val="30"/>
+          <w:szCs w:val="30"/>
+        </w:rPr>
+        <w:t>Hint: Use policy generator</w:t>
+      </w:r>
+    </w:p>
+    <w:p xmlns:wp14="http://schemas.microsoft.com/office/word/2010/wordml" wp14:textId="152835DA">
+      <w:pPr>
+        <w:pStyle w:val="Normal"/>
+        <w:rPr>
+          <w:rFonts w:cs="Calibri" w:cstheme="minorAscii"/>
+          <w:i w:val="1"/>
+          <w:i/>
+          <w:iCs w:val="1"/>
+          <w:sz w:val="30"/>
+          <w:szCs w:val="30"/>
+        </w:rPr>
+      </w:pPr>
+      <w:r>
+        <w:rPr>
+          <w:rFonts w:cs="Calibri" w:cstheme="minorAscii"/>
+          <w:i w:val="1"/>
+          <w:iCs w:val="1"/>
+          <w:sz w:val="30"/>
+          <w:szCs w:val="30"/>
+        </w:rPr>
+        <w:t>A</w:t>
+      </w:r>
+      <w:r>
+        <w:rPr>
+          <w:rFonts w:cs="Calibri" w:cstheme="minorAscii"/>
+          <w:i w:val="1"/>
+          <w:iCs w:val="1"/>
+          <w:sz w:val="30"/>
+          <w:szCs w:val="30"/>
+        </w:rPr>
+        <w:t>fter attaching all of that policies to the new user</w:t>
+      </w:r>
+      <w:r>
+        <w:rPr>
+          <w:rFonts w:cs="Calibri" w:cstheme="minorAscii"/>
+          <w:i w:val="1"/>
+          <w:iCs w:val="1"/>
+          <w:sz w:val="30"/>
+          <w:szCs w:val="30"/>
+        </w:rPr>
+        <w:t xml:space="preserve">, add him permission for programmatic </w:t>
+      </w:r>
+      <w:proofErr w:type="spellStart"/>
+      <w:r>
+        <w:rPr>
+          <w:rFonts w:cs="Calibri" w:cstheme="minorAscii"/>
+          <w:i w:val="1"/>
+          <w:iCs w:val="1"/>
+          <w:sz w:val="30"/>
+          <w:szCs w:val="30"/>
+        </w:rPr>
+        <w:t>api</w:t>
+      </w:r>
+      <w:proofErr w:type="spellEnd"/>
+      <w:r>
+        <w:rPr>
+          <w:rFonts w:cs="Calibri" w:cstheme="minorAscii"/>
+          <w:i w:val="1"/>
+          <w:iCs w:val="1"/>
+          <w:sz w:val="30"/>
+          <w:szCs w:val="30"/>
+        </w:rPr>
+        <w:t xml:space="preserve"> access</w:t>
+      </w:r>
+    </w:p>
+    <w:p xmlns:wp14="http://schemas.microsoft.com/office/word/2010/wordml" wp14:textId="77777777">
+      <w:pPr>
+        <w:pStyle w:val="Normal"/>
+        <w:rPr>
+          <w:rFonts w:cs="Calibri" w:cstheme="minorHAnsi"/>
+          <w:i/>
+          <w:i/>
+          <w:iCs/>
+          <w:sz w:val="30"/>
+          <w:szCs w:val="30"/>
+        </w:rPr>
+      </w:pPr>
     </w:p>
     <w:p>
       <w:pPr>
         <w:pStyle w:val="Normal"/>
-        <w:rPr>
-          <w:rFonts w:cs="Calibri" w:cstheme="minorHAnsi"/>
-          <w:i/>
-          <w:i/>
-          <w:iCs/>
-          <w:sz w:val="30"/>
-          <w:szCs w:val="30"/>
-        </w:rPr>
-      </w:pPr>
-      <w:r>
-        <w:rPr>
-          <w:rFonts w:cs="Calibri" w:cstheme="minorHAnsi"/>
-          <w:i/>
-          <w:iCs/>
-          <w:sz w:val="30"/>
-          <w:szCs w:val="30"/>
-        </w:rPr>
-        <w:t>Create role with AWS managed policy S3 full access</w:t>
+        <w:bidi w:val="0"/>
+        <w:spacing w:before="0" w:beforeAutospacing="off" w:after="0" w:afterAutospacing="off" w:line="259" w:lineRule="auto"/>
+        <w:ind w:left="0" w:right="0"/>
+        <w:jc w:val="left"/>
+        <w:rPr>
+          <w:rFonts w:ascii="Calibri" w:hAnsi="Calibri" w:eastAsia="Calibri" w:cs=""/>
+          <w:i w:val="1"/>
+          <w:iCs w:val="1"/>
+          <w:color w:val="auto"/>
+          <w:sz w:val="24"/>
+          <w:szCs w:val="24"/>
+        </w:rPr>
+      </w:pPr>
+      <w:r>
+        <w:rPr>
+          <w:rFonts w:cs="Calibri" w:cstheme="minorAscii"/>
+          <w:i w:val="1"/>
+          <w:iCs w:val="1"/>
+          <w:sz w:val="30"/>
+          <w:szCs w:val="30"/>
+        </w:rPr>
+        <w:t xml:space="preserve">Add Role named “S3ReadOnlyRole”, attach to the role </w:t>
+      </w:r>
+      <w:r>
+        <w:rPr>
+          <w:rFonts w:cs="Calibri" w:cstheme="minorAscii"/>
+          <w:i w:val="1"/>
+          <w:iCs w:val="1"/>
+          <w:sz w:val="30"/>
+          <w:szCs w:val="30"/>
+        </w:rPr>
+        <w:t>AWS managed policy: S3 read-only</w:t>
+      </w:r>
+    </w:p>
+    <w:p xmlns:wp14="http://schemas.microsoft.com/office/word/2010/wordml" wp14:textId="1A01D484">
+      <w:pPr>
+        <w:pStyle w:val="Normal"/>
+        <w:rPr>
+          <w:rFonts w:cs="Calibri" w:cstheme="minorAscii"/>
+          <w:i w:val="1"/>
+          <w:i/>
+          <w:iCs w:val="1"/>
+          <w:sz w:val="30"/>
+          <w:szCs w:val="30"/>
+        </w:rPr>
+      </w:pPr>
+    </w:p>
+    <w:p xmlns:wp14="http://schemas.microsoft.com/office/word/2010/wordml" wp14:textId="64E212E3">
+      <w:pPr>
+        <w:pStyle w:val="Normal"/>
+        <w:rPr>
+          <w:rFonts w:ascii="Calibri" w:hAnsi="Calibri" w:eastAsia="Calibri" w:cs="Calibri" w:cstheme="minorAscii"/>
+          <w:i w:val="1"/>
+          <w:iCs w:val="1"/>
+          <w:color w:val="auto"/>
+          <w:sz w:val="30"/>
+          <w:szCs w:val="30"/>
+        </w:rPr>
+      </w:pPr>
+      <w:r>
+        <w:rPr>
+          <w:rFonts w:ascii="Calibri" w:hAnsi="Calibri" w:eastAsia="Calibri" w:cs="Calibri" w:cstheme="minorAscii"/>
+          <w:i w:val="1"/>
+          <w:iCs w:val="1"/>
+          <w:color w:val="auto"/>
+          <w:sz w:val="30"/>
+          <w:szCs w:val="30"/>
+        </w:rPr>
+        <w:t>Create a json</w:t>
+      </w:r>
+      <w:r>
+        <w:rPr>
+          <w:rFonts w:ascii="Calibri" w:hAnsi="Calibri" w:eastAsia="Calibri" w:cs="Calibri" w:cstheme="minorAscii"/>
+          <w:i w:val="1"/>
+          <w:iCs w:val="1"/>
+          <w:color w:val="auto"/>
+          <w:sz w:val="30"/>
+          <w:szCs w:val="30"/>
+        </w:rPr>
+        <w:t xml:space="preserve"> and assume role policy</w:t>
+      </w:r>
+      <w:r>
+        <w:rPr>
+          <w:rFonts w:ascii="Calibri" w:hAnsi="Calibri" w:eastAsia="Calibri" w:cs="Calibri" w:cstheme="minorAscii"/>
+          <w:i w:val="1"/>
+          <w:iCs w:val="1"/>
+          <w:color w:val="auto"/>
+          <w:sz w:val="30"/>
+          <w:szCs w:val="30"/>
+        </w:rPr>
+        <w:t xml:space="preserve"> that defines the trust relationship of the IAM role:</w:t>
+      </w:r>
+    </w:p>
+    <w:p xmlns:wp14="http://schemas.microsoft.com/office/word/2010/wordml" wp14:textId="47606788">
+      <w:pPr>
+        <w:pStyle w:val="Normal"/>
+        <w:rPr>
+          <w:rFonts w:ascii="Calibri" w:hAnsi="Calibri" w:eastAsia="Calibri" w:cs=""/>
+          <w:i w:val="1"/>
+          <w:iCs w:val="1"/>
+          <w:color w:val="auto"/>
+          <w:sz w:val="24"/>
+          <w:szCs w:val="24"/>
+        </w:rPr>
+      </w:pPr>
+    </w:p>
+    <w:p xmlns:wp14="http://schemas.microsoft.com/office/word/2010/wordml" wp14:textId="3EC97368">
+      <w:pPr>
+        <w:pStyle w:val="Normal"/>
+        <w:rPr>
+          <w:rFonts w:ascii="Calibri" w:hAnsi="Calibri" w:eastAsia="Calibri" w:cs=""/>
+          <w:i w:val="1"/>
+          <w:iCs w:val="1"/>
+          <w:color w:val="auto"/>
+          <w:sz w:val="24"/>
+          <w:szCs w:val="24"/>
+        </w:rPr>
+      </w:pPr>
+      <w:r>
+        <w:rPr>
+          <w:rFonts w:ascii="Calibri" w:hAnsi="Calibri" w:eastAsia="Calibri" w:cs=""/>
+          <w:i w:val="1"/>
+          <w:iCs w:val="1"/>
+          <w:color w:val="auto"/>
+          <w:sz w:val="24"/>
+          <w:szCs w:val="24"/>
+        </w:rPr>
+        <w:t>For example,</w:t>
+      </w:r>
+    </w:p>
+    <w:p xmlns:wp14="http://schemas.microsoft.com/office/word/2010/wordml" wp14:textId="0DC7C231">
+      <w:pPr>
+        <w:pStyle w:val="Normal"/>
+        <w:rPr>
+          <w:rFonts w:ascii="Calibri" w:hAnsi="Calibri" w:eastAsia="Calibri" w:cs=""/>
+          <w:b w:val="0"/>
+          <w:bCs w:val="0"/>
+          <w:i w:val="0"/>
+          <w:iCs w:val="0"/>
+          <w:caps w:val="0"/>
+          <w:smallCaps w:val="0"/>
+          <w:noProof w:val="0"/>
+          <w:color w:val="auto"/>
+          <w:sz w:val="24"/>
+          <w:szCs w:val="24"/>
+          <w:lang w:val="en-US"/>
+        </w:rPr>
+      </w:pPr>
+      <w:r>
+        <w:rPr>
+          <w:rFonts w:ascii="Consolas" w:hAnsi="Consolas" w:eastAsia="Consolas" w:cs="Consolas"/>
+          <w:b w:val="0"/>
+          <w:bCs w:val="0"/>
+          <w:i w:val="0"/>
+          <w:iCs w:val="0"/>
+          <w:caps w:val="0"/>
+          <w:smallCaps w:val="0"/>
+          <w:noProof w:val="0"/>
+          <w:color w:val="333333"/>
+          <w:sz w:val="21"/>
+          <w:szCs w:val="21"/>
+          <w:lang w:val="en-US"/>
+        </w:rPr>
+        <w:t>{ "Version": "2012-10-17", "Statement": { "Effect": "Allow", "Principal": { "AWS": "arn:aws:iam::123456789012:user/new_created_user" }, "Action": "sts:AssumeRole" } }</w:t>
+      </w:r>
+    </w:p>
+    <w:p xmlns:wp14="http://schemas.microsoft.com/office/word/2010/wordml" wp14:textId="4AEA6197">
+      <w:pPr>
+        <w:pStyle w:val="Normal"/>
+        <w:rPr>
+          <w:rFonts w:ascii="Calibri" w:hAnsi="Calibri" w:eastAsia="Calibri" w:cs=""/>
+          <w:i w:val="1"/>
+          <w:iCs w:val="1"/>
+          <w:color w:val="auto"/>
+          <w:sz w:val="24"/>
+          <w:szCs w:val="24"/>
+        </w:rPr>
+      </w:pPr>
+    </w:p>
+    <w:p xmlns:wp14="http://schemas.microsoft.com/office/word/2010/wordml" wp14:textId="4E6614E2">
+      <w:pPr>
+        <w:pStyle w:val="Normal"/>
+        <w:rPr>
+          <w:rFonts w:ascii="Calibri" w:hAnsi="Calibri" w:eastAsia="Calibri" w:cs=""/>
+          <w:i w:val="1"/>
+          <w:i/>
+          <w:iCs w:val="1"/>
+          <w:color w:val="auto"/>
+          <w:sz w:val="24"/>
+          <w:szCs w:val="24"/>
+        </w:rPr>
+      </w:pPr>
+    </w:p>
+    <w:p xmlns:wp14="http://schemas.microsoft.com/office/word/2010/wordml" wp14:textId="77777777">
+      <w:pPr>
+        <w:pStyle w:val="Normal"/>
+        <w:rPr>
+          <w:rFonts w:cs="Calibri" w:cstheme="minorHAnsi"/>
+          <w:i/>
+          <w:i/>
+          <w:iCs/>
+          <w:sz w:val="30"/>
+          <w:szCs w:val="30"/>
+        </w:rPr>
+      </w:pPr>
+      <w:r>
+        <w:rPr>
+          <w:rFonts w:cs="Calibri" w:cstheme="minorHAnsi"/>
+          <w:i/>
+          <w:iCs/>
+          <w:sz w:val="30"/>
+          <w:szCs w:val="30"/>
+        </w:rPr>
+        <w:t>Verification:</w:t>
+      </w:r>
+    </w:p>
+    <w:p xmlns:wp14="http://schemas.microsoft.com/office/word/2010/wordml" wp14:textId="31116110">
+      <w:pPr>
+        <w:pStyle w:val="Normal"/>
+        <w:rPr>
+          <w:rFonts w:cs="Calibri" w:cstheme="minorAscii"/>
+          <w:i w:val="1"/>
+          <w:i/>
+          <w:iCs w:val="1"/>
+          <w:sz w:val="30"/>
+          <w:szCs w:val="30"/>
+        </w:rPr>
+      </w:pPr>
+      <w:r>
+        <w:rPr>
+          <w:rFonts w:cs="Calibri" w:cstheme="minorAscii"/>
+          <w:i w:val="1"/>
+          <w:iCs w:val="1"/>
+          <w:sz w:val="30"/>
+          <w:szCs w:val="30"/>
+        </w:rPr>
+        <w:t xml:space="preserve">1. credentials retrieval from </w:t>
+      </w:r>
+      <w:r>
+        <w:rPr>
+          <w:rFonts w:ascii="Calibri" w:hAnsi="Calibri" w:eastAsia="Calibri" w:cs="Calibri" w:cstheme="minorAscii"/>
+          <w:i w:val="1"/>
+          <w:iCs w:val="1"/>
+          <w:color w:val="auto"/>
+          <w:sz w:val="30"/>
+          <w:szCs w:val="30"/>
+        </w:rPr>
+        <w:t xml:space="preserve">AWS CLI </w:t>
+      </w:r>
+      <w:r>
+        <w:rPr>
+          <w:rFonts w:cs="Calibri" w:cstheme="minorAscii"/>
+          <w:i w:val="1"/>
+          <w:iCs w:val="1"/>
+          <w:sz w:val="30"/>
+          <w:szCs w:val="30"/>
+        </w:rPr>
+        <w:t>for</w:t>
+      </w:r>
+      <w:r>
+        <w:rPr>
+          <w:rFonts w:cs="Calibri" w:cstheme="minorAscii"/>
+          <w:i w:val="1"/>
+          <w:iCs w:val="1"/>
+          <w:sz w:val="30"/>
+          <w:szCs w:val="30"/>
+        </w:rPr>
+        <w:t xml:space="preserve"> </w:t>
+      </w:r>
+      <w:r>
+        <w:rPr>
+          <w:rFonts w:cs="Calibri" w:cstheme="minorAscii"/>
+          <w:i w:val="1"/>
+          <w:iCs w:val="1"/>
+          <w:sz w:val="30"/>
+          <w:szCs w:val="30"/>
+        </w:rPr>
+        <w:t xml:space="preserve">the </w:t>
+      </w:r>
+      <w:r>
+        <w:rPr>
+          <w:rFonts w:cs="Calibri" w:cstheme="minorAscii"/>
+          <w:i w:val="1"/>
+          <w:iCs w:val="1"/>
+          <w:sz w:val="30"/>
+          <w:szCs w:val="30"/>
+        </w:rPr>
+        <w:t>newly created</w:t>
+      </w:r>
+      <w:r>
+        <w:rPr>
+          <w:rFonts w:cs="Calibri" w:cstheme="minorAscii"/>
+          <w:i w:val="1"/>
+          <w:iCs w:val="1"/>
+          <w:sz w:val="30"/>
+          <w:szCs w:val="30"/>
+        </w:rPr>
+        <w:t xml:space="preserve"> user</w:t>
       </w:r>
     </w:p>
     <w:p>
       <w:pPr>
         <w:pStyle w:val="Normal"/>
         <w:rPr>
-          <w:rFonts w:cs="Calibri" w:cstheme="minorHAnsi"/>
-          <w:i/>
-          <w:i/>
-          <w:iCs/>
-          <w:sz w:val="30"/>
-          <w:szCs w:val="30"/>
-        </w:rPr>
-      </w:pPr>
-      <w:r>
-        <w:rPr>
-          <w:rFonts w:cs="Calibri" w:cstheme="minorHAnsi"/>
-          <w:i/>
-          <w:iCs/>
-          <w:sz w:val="30"/>
-          <w:szCs w:val="30"/>
-        </w:rPr>
-        <w:t>Inline policy ssm:ReadOnly</w:t>
+          <w:rFonts w:ascii="Calibri" w:hAnsi="Calibri" w:eastAsia="Calibri" w:cs="Calibri" w:cstheme="minorAscii"/>
+          <w:i w:val="1"/>
+          <w:iCs w:val="1"/>
+          <w:color w:val="auto"/>
+          <w:sz w:val="30"/>
+          <w:szCs w:val="30"/>
+        </w:rPr>
+      </w:pPr>
+      <w:r>
+        <w:rPr>
+          <w:rFonts w:ascii="Calibri" w:hAnsi="Calibri" w:eastAsia="Calibri" w:cs="Calibri" w:cstheme="minorAscii"/>
+          <w:i w:val="1"/>
+          <w:iCs w:val="1"/>
+          <w:color w:val="auto"/>
+          <w:sz w:val="30"/>
+          <w:szCs w:val="30"/>
+        </w:rPr>
+        <w:t xml:space="preserve">2. authorize in AWS CLI using credentials from </w:t>
+      </w:r>
+      <w:r>
+        <w:rPr>
+          <w:rFonts w:ascii="Calibri" w:hAnsi="Calibri" w:eastAsia="Calibri" w:cs="Calibri" w:cstheme="minorAscii"/>
+          <w:i w:val="1"/>
+          <w:iCs w:val="1"/>
+          <w:color w:val="auto"/>
+          <w:sz w:val="30"/>
+          <w:szCs w:val="30"/>
+        </w:rPr>
+        <w:t xml:space="preserve">the </w:t>
+      </w:r>
+      <w:r>
+        <w:rPr>
+          <w:rFonts w:ascii="Calibri" w:hAnsi="Calibri" w:eastAsia="Calibri" w:cs="Calibri" w:cstheme="minorAscii"/>
+          <w:i w:val="1"/>
+          <w:iCs w:val="1"/>
+          <w:color w:val="auto"/>
+          <w:sz w:val="30"/>
+          <w:szCs w:val="30"/>
+        </w:rPr>
+        <w:t>previous step</w:t>
+      </w:r>
+    </w:p>
+    <w:p xmlns:wp14="http://schemas.microsoft.com/office/word/2010/wordml" wp14:textId="74DAA1DC">
+      <w:pPr>
+        <w:pStyle w:val="Normal"/>
+        <w:rPr>
+          <w:rFonts w:cs="Calibri" w:cstheme="minorAscii"/>
+          <w:i w:val="1"/>
+          <w:i/>
+          <w:iCs w:val="1"/>
+          <w:sz w:val="30"/>
+          <w:szCs w:val="30"/>
+        </w:rPr>
+      </w:pPr>
+      <w:r>
+        <w:rPr>
+          <w:rFonts w:cs="Calibri" w:cstheme="minorAscii"/>
+          <w:i w:val="1"/>
+          <w:iCs w:val="1"/>
+          <w:sz w:val="30"/>
+          <w:szCs w:val="30"/>
+        </w:rPr>
+        <w:t>3</w:t>
+      </w:r>
+      <w:r>
+        <w:rPr>
+          <w:rFonts w:cs="Calibri" w:cstheme="minorAscii"/>
+          <w:i w:val="1"/>
+          <w:iCs w:val="1"/>
+          <w:sz w:val="30"/>
+          <w:szCs w:val="30"/>
+        </w:rPr>
+        <w:t xml:space="preserve">. write file to </w:t>
+      </w:r>
+      <w:r>
+        <w:rPr>
+          <w:rFonts w:cs="Calibri" w:cstheme="minorAscii"/>
+          <w:i w:val="1"/>
+          <w:iCs w:val="1"/>
+          <w:sz w:val="30"/>
+          <w:szCs w:val="30"/>
+        </w:rPr>
+        <w:t xml:space="preserve">an </w:t>
+      </w:r>
+      <w:r>
+        <w:rPr>
+          <w:rFonts w:cs="Calibri" w:cstheme="minorAscii"/>
+          <w:i w:val="1"/>
+          <w:iCs w:val="1"/>
+          <w:sz w:val="30"/>
+          <w:szCs w:val="30"/>
+        </w:rPr>
+        <w:t>existing s3 bucket to test full access</w:t>
+      </w:r>
+      <w:r>
+        <w:rPr>
+          <w:rFonts w:cs="Calibri" w:cstheme="minorAscii"/>
+          <w:i w:val="1"/>
+          <w:iCs w:val="1"/>
+          <w:sz w:val="30"/>
+          <w:szCs w:val="30"/>
+        </w:rPr>
+        <w:t xml:space="preserve"> using AWS CLI</w:t>
+      </w:r>
+    </w:p>
+    <w:p xmlns:wp14="http://schemas.microsoft.com/office/word/2010/wordml" wp14:textId="1BDC760A">
+      <w:pPr>
+        <w:pStyle w:val="Normal"/>
+        <w:rPr>
+          <w:rFonts w:ascii="Calibri" w:hAnsi="Calibri" w:eastAsia="Calibri" w:cs=""/>
+          <w:b w:val="0"/>
+          <w:bCs w:val="0"/>
+          <w:i w:val="0"/>
+          <w:i/>
+          <w:iCs w:val="0"/>
+          <w:caps w:val="0"/>
+          <w:smallCaps w:val="0"/>
+          <w:noProof w:val="0"/>
+          <w:color w:val="auto"/>
+          <w:sz w:val="24"/>
+          <w:szCs w:val="24"/>
+          <w:lang w:val="en-US"/>
+        </w:rPr>
+      </w:pPr>
+      <w:r>
+        <w:rPr>
+          <w:rFonts w:cs="Calibri" w:cstheme="minorAscii"/>
+          <w:i w:val="1"/>
+          <w:iCs w:val="1"/>
+          <w:sz w:val="30"/>
+          <w:szCs w:val="30"/>
+        </w:rPr>
+        <w:t>4</w:t>
+      </w:r>
+      <w:r>
+        <w:rPr>
+          <w:rFonts w:cs="Calibri" w:cstheme="minorAscii"/>
+          <w:i w:val="1"/>
+          <w:iCs w:val="1"/>
+          <w:sz w:val="30"/>
+          <w:szCs w:val="30"/>
+        </w:rPr>
+        <w:t xml:space="preserve">. perform role assuming using </w:t>
+      </w:r>
+      <w:r>
+        <w:rPr>
+          <w:rFonts w:cs="Calibri" w:cstheme="minorAscii"/>
+          <w:i w:val="1"/>
+          <w:iCs w:val="1"/>
+          <w:sz w:val="30"/>
+          <w:szCs w:val="30"/>
+        </w:rPr>
+        <w:t xml:space="preserve">command </w:t>
+      </w:r>
+      <w:proofErr w:type="spellStart"/>
+      <w:r>
+        <w:rPr>
+          <w:rFonts w:ascii="Consolas" w:hAnsi="Consolas" w:eastAsia="Consolas" w:cs="Consolas"/>
+          <w:b w:val="0"/>
+          <w:bCs w:val="0"/>
+          <w:i w:val="0"/>
+          <w:iCs w:val="0"/>
+          <w:caps w:val="0"/>
+          <w:smallCaps w:val="0"/>
+          <w:noProof w:val="0"/>
+          <w:color w:val="333333"/>
+          <w:sz w:val="21"/>
+          <w:szCs w:val="21"/>
+          <w:lang w:val="en-US"/>
+        </w:rPr>
+        <w:t>aws</w:t>
+      </w:r>
+      <w:proofErr w:type="spellEnd"/>
+      <w:r>
+        <w:rPr>
+          <w:rFonts w:ascii="Consolas" w:hAnsi="Consolas" w:eastAsia="Consolas" w:cs="Consolas"/>
+          <w:b w:val="0"/>
+          <w:bCs w:val="0"/>
+          <w:i w:val="0"/>
+          <w:iCs w:val="0"/>
+          <w:caps w:val="0"/>
+          <w:smallCaps w:val="0"/>
+          <w:noProof w:val="0"/>
+          <w:color w:val="333333"/>
+          <w:sz w:val="21"/>
+          <w:szCs w:val="21"/>
+          <w:lang w:val="en-US"/>
+        </w:rPr>
+        <w:t xml:space="preserve"> </w:t>
+      </w:r>
+      <w:proofErr w:type="spellStart"/>
+      <w:r>
+        <w:rPr>
+          <w:rFonts w:ascii="Consolas" w:hAnsi="Consolas" w:eastAsia="Consolas" w:cs="Consolas"/>
+          <w:b w:val="0"/>
+          <w:bCs w:val="0"/>
+          <w:i w:val="0"/>
+          <w:iCs w:val="0"/>
+          <w:caps w:val="0"/>
+          <w:smallCaps w:val="0"/>
+          <w:noProof w:val="0"/>
+          <w:color w:val="333333"/>
+          <w:sz w:val="21"/>
+          <w:szCs w:val="21"/>
+          <w:lang w:val="en-US"/>
+        </w:rPr>
+        <w:t>sts</w:t>
+      </w:r>
+      <w:proofErr w:type="spellEnd"/>
+      <w:r>
+        <w:rPr>
+          <w:rFonts w:ascii="Consolas" w:hAnsi="Consolas" w:eastAsia="Consolas" w:cs="Consolas"/>
+          <w:b w:val="0"/>
+          <w:bCs w:val="0"/>
+          <w:i w:val="0"/>
+          <w:iCs w:val="0"/>
+          <w:caps w:val="0"/>
+          <w:smallCaps w:val="0"/>
+          <w:noProof w:val="0"/>
+          <w:color w:val="333333"/>
+          <w:sz w:val="21"/>
+          <w:szCs w:val="21"/>
+          <w:lang w:val="en-US"/>
+        </w:rPr>
+        <w:t xml:space="preserve"> assume-role</w:t>
       </w:r>
     </w:p>
     <w:p>
       <w:pPr>
         <w:pStyle w:val="Normal"/>
         <w:rPr>
-          <w:rFonts w:cs="Calibri" w:cstheme="minorHAnsi"/>
-          <w:i/>
-          <w:i/>
-          <w:iCs/>
-          <w:sz w:val="30"/>
-          <w:szCs w:val="30"/>
-        </w:rPr>
-      </w:pPr>
-      <w:r>
-        <w:rPr>
-          <w:rFonts w:cs="Calibri" w:cstheme="minorHAnsi"/>
-          <w:i/>
-          <w:iCs/>
-          <w:sz w:val="30"/>
-          <w:szCs w:val="30"/>
-        </w:rPr>
-        <w:t>Customer managed policy kms:Decrypt</w:t>
+          <w:rFonts w:ascii="Calibri" w:hAnsi="Calibri" w:eastAsia="Calibri" w:cs=""/>
+          <w:i w:val="1"/>
+          <w:iCs w:val="1"/>
+          <w:color w:val="auto"/>
+          <w:sz w:val="24"/>
+          <w:szCs w:val="24"/>
+        </w:rPr>
+      </w:pPr>
+      <w:r>
+        <w:rPr>
+          <w:rFonts w:cs="Calibri" w:cstheme="minorAscii"/>
+          <w:i w:val="1"/>
+          <w:iCs w:val="1"/>
+          <w:sz w:val="30"/>
+          <w:szCs w:val="30"/>
+        </w:rPr>
+        <w:t>5</w:t>
+      </w:r>
+      <w:r>
+        <w:rPr>
+          <w:rFonts w:cs="Calibri" w:cstheme="minorAscii"/>
+          <w:i w:val="1"/>
+          <w:iCs w:val="1"/>
+          <w:sz w:val="30"/>
+          <w:szCs w:val="30"/>
+        </w:rPr>
+        <w:t>. authorize in AWS CLI using credentials from</w:t>
+      </w:r>
+      <w:r>
+        <w:rPr>
+          <w:rFonts w:cs="Calibri" w:cstheme="minorAscii"/>
+          <w:i w:val="1"/>
+          <w:iCs w:val="1"/>
+          <w:sz w:val="30"/>
+          <w:szCs w:val="30"/>
+        </w:rPr>
+        <w:t xml:space="preserve"> the</w:t>
+      </w:r>
+      <w:r>
+        <w:rPr>
+          <w:rFonts w:cs="Calibri" w:cstheme="minorAscii"/>
+          <w:i w:val="1"/>
+          <w:iCs w:val="1"/>
+          <w:sz w:val="30"/>
+          <w:szCs w:val="30"/>
+        </w:rPr>
+        <w:t xml:space="preserve"> previous step</w:t>
       </w:r>
     </w:p>
     <w:p>
       <w:pPr>
         <w:pStyle w:val="Normal"/>
         <w:rPr>
-          <w:rFonts w:cs="Calibri" w:cstheme="minorHAnsi"/>
-          <w:i/>
-          <w:i/>
-          <w:iCs/>
-          <w:sz w:val="30"/>
-          <w:szCs w:val="30"/>
-        </w:rPr>
-      </w:pPr>
-      <w:r>
-        <w:rPr>
-          <w:rFonts w:cs="Calibri" w:cstheme="minorHAnsi"/>
-          <w:i/>
-          <w:iCs/>
-          <w:sz w:val="30"/>
-          <w:szCs w:val="30"/>
-        </w:rPr>
-        <w:t>with condition for usage for the whole AWS account</w:t>
-      </w:r>
-    </w:p>
-    <w:p>
-      <w:pPr>
-        <w:pStyle w:val="Normal"/>
-        <w:rPr>
-          <w:rFonts w:cs="Calibri" w:cstheme="minorHAnsi"/>
-          <w:i/>
-          <w:i/>
-          <w:iCs/>
-          <w:sz w:val="30"/>
-          <w:szCs w:val="30"/>
-        </w:rPr>
-      </w:pPr>
-      <w:r>
-        <w:rPr>
-          <w:rFonts w:cs="Calibri" w:cstheme="minorHAnsi"/>
-          <w:i/>
-          <w:iCs/>
-          <w:sz w:val="30"/>
-          <w:szCs w:val="30"/>
-        </w:rPr>
-        <w:t>Hint: Use policy generator</w:t>
-      </w:r>
-    </w:p>
-    <w:p>
-      <w:pPr>
-        <w:pStyle w:val="Normal"/>
-        <w:rPr>
-          <w:rFonts w:cs="Calibri" w:cstheme="minorHAnsi"/>
-          <w:i/>
-          <w:i/>
-          <w:iCs/>
-          <w:sz w:val="30"/>
-          <w:szCs w:val="30"/>
-        </w:rPr>
-      </w:pPr>
-      <w:r>
-        <w:rPr>
-          <w:rFonts w:cs="Calibri" w:cstheme="minorHAnsi"/>
-          <w:i/>
-          <w:iCs/>
-          <w:sz w:val="30"/>
-          <w:szCs w:val="30"/>
-        </w:rPr>
-        <w:t>Assign this policy to new user, add him permission for programmatic api access</w:t>
-      </w:r>
-    </w:p>
-    <w:p>
-      <w:pPr>
-        <w:pStyle w:val="Normal"/>
-        <w:rPr>
-          <w:rFonts w:cs="Calibri" w:cstheme="minorHAnsi"/>
-          <w:i/>
-          <w:i/>
-          <w:iCs/>
-          <w:sz w:val="30"/>
-          <w:szCs w:val="30"/>
-        </w:rPr>
-      </w:pPr>
-      <w:r>
-        <w:rPr>
-          <w:rFonts w:cs="Calibri" w:cstheme="minorHAnsi"/>
-          <w:i/>
-          <w:iCs/>
-          <w:sz w:val="30"/>
-          <w:szCs w:val="30"/>
-        </w:rPr>
-      </w:r>
-    </w:p>
-    <w:p>
-      <w:pPr>
-        <w:pStyle w:val="Normal"/>
-        <w:rPr>
-          <w:rFonts w:cs="Calibri" w:cstheme="minorHAnsi"/>
-          <w:i/>
-          <w:i/>
-          <w:iCs/>
-          <w:sz w:val="30"/>
-          <w:szCs w:val="30"/>
-        </w:rPr>
-      </w:pPr>
-      <w:r>
-        <w:rPr>
-          <w:rFonts w:cs="Calibri" w:cstheme="minorHAnsi"/>
-          <w:i/>
-          <w:iCs/>
-          <w:sz w:val="30"/>
-          <w:szCs w:val="30"/>
-        </w:rPr>
-        <w:t>Add one more role with ability of assuming by user from previous step</w:t>
-      </w:r>
-    </w:p>
-    <w:p>
-      <w:pPr>
-        <w:pStyle w:val="Normal"/>
-        <w:rPr>
-          <w:rFonts w:cs="Calibri" w:cstheme="minorHAnsi"/>
-          <w:i/>
-          <w:i/>
-          <w:iCs/>
-          <w:sz w:val="30"/>
-          <w:szCs w:val="30"/>
-        </w:rPr>
-      </w:pPr>
-      <w:r>
-        <w:rPr>
-          <w:rFonts w:cs="Calibri" w:cstheme="minorHAnsi"/>
-          <w:i/>
-          <w:iCs/>
-          <w:sz w:val="30"/>
-          <w:szCs w:val="30"/>
-        </w:rPr>
-        <w:t>S3 read-only</w:t>
-      </w:r>
-    </w:p>
-    <w:p>
-      <w:pPr>
-        <w:pStyle w:val="Normal"/>
-        <w:rPr>
-          <w:rFonts w:cs="Calibri" w:cstheme="minorHAnsi"/>
-          <w:i/>
-          <w:i/>
-          <w:iCs/>
-          <w:sz w:val="30"/>
-          <w:szCs w:val="30"/>
-        </w:rPr>
-      </w:pPr>
-      <w:r>
-        <w:rPr>
-          <w:rFonts w:cs="Calibri" w:cstheme="minorHAnsi"/>
-          <w:i/>
-          <w:iCs/>
-          <w:sz w:val="30"/>
-          <w:szCs w:val="30"/>
-        </w:rPr>
-      </w:r>
-    </w:p>
-    <w:p>
-      <w:pPr>
-        <w:pStyle w:val="Normal"/>
-        <w:rPr>
-          <w:rFonts w:cs="Calibri" w:cstheme="minorHAnsi"/>
-          <w:i/>
-          <w:i/>
-          <w:iCs/>
-          <w:sz w:val="30"/>
-          <w:szCs w:val="30"/>
-        </w:rPr>
-      </w:pPr>
-      <w:r>
-        <w:rPr>
-          <w:rFonts w:cs="Calibri" w:cstheme="minorHAnsi"/>
-          <w:i/>
-          <w:iCs/>
-          <w:sz w:val="30"/>
-          <w:szCs w:val="30"/>
-        </w:rPr>
-        <w:t>Verification:</w:t>
-      </w:r>
-    </w:p>
-    <w:p>
-      <w:pPr>
-        <w:pStyle w:val="Normal"/>
-        <w:rPr>
-          <w:rFonts w:cs="Calibri" w:cstheme="minorHAnsi"/>
-          <w:i/>
-          <w:i/>
-          <w:iCs/>
-          <w:sz w:val="30"/>
-          <w:szCs w:val="30"/>
-        </w:rPr>
-      </w:pPr>
-      <w:r>
-        <w:rPr>
-          <w:rFonts w:cs="Calibri" w:cstheme="minorHAnsi"/>
-          <w:i/>
-          <w:iCs/>
-          <w:sz w:val="30"/>
-          <w:szCs w:val="30"/>
-        </w:rPr>
-        <w:t>1. credentials retrieval from cli for user</w:t>
-      </w:r>
-    </w:p>
-    <w:p>
-      <w:pPr>
-        <w:pStyle w:val="Normal"/>
-        <w:rPr>
-          <w:rFonts w:cs="Calibri" w:cstheme="minorHAnsi"/>
-          <w:i/>
-          <w:i/>
-          <w:iCs/>
-          <w:sz w:val="30"/>
-          <w:szCs w:val="30"/>
-        </w:rPr>
-      </w:pPr>
-      <w:r>
-        <w:rPr>
-          <w:rFonts w:cs="Calibri" w:cstheme="minorHAnsi"/>
-          <w:i/>
-          <w:iCs/>
-          <w:sz w:val="30"/>
-          <w:szCs w:val="30"/>
-        </w:rPr>
-        <w:t>2. write file to existing s3 bucket to test full access</w:t>
-      </w:r>
-    </w:p>
-    <w:p>
-      <w:pPr>
-        <w:pStyle w:val="Normal"/>
-        <w:rPr>
-          <w:rFonts w:cs="Calibri" w:cstheme="minorHAnsi"/>
-          <w:i/>
-          <w:i/>
-          <w:iCs/>
-          <w:sz w:val="30"/>
-          <w:szCs w:val="30"/>
-        </w:rPr>
-      </w:pPr>
-      <w:r>
-        <w:rPr>
-          <w:rFonts w:cs="Calibri" w:cstheme="minorHAnsi"/>
-          <w:i/>
-          <w:iCs/>
-          <w:sz w:val="30"/>
-          <w:szCs w:val="30"/>
-        </w:rPr>
-        <w:t>3. perform role assuming using cli</w:t>
-      </w:r>
-    </w:p>
-    <w:p>
-      <w:pPr>
-        <w:pStyle w:val="Normal"/>
-        <w:rPr>
-          <w:rFonts w:cs="Calibri" w:cstheme="minorHAnsi"/>
-          <w:i/>
-          <w:i/>
-          <w:iCs/>
-          <w:sz w:val="30"/>
-          <w:szCs w:val="30"/>
-        </w:rPr>
-      </w:pPr>
-      <w:r>
-        <w:rPr>
-          <w:rFonts w:cs="Calibri" w:cstheme="minorHAnsi"/>
-          <w:i/>
-          <w:iCs/>
-          <w:sz w:val="30"/>
-          <w:szCs w:val="30"/>
-        </w:rPr>
-        <w:t>4. make a try to write file from step 2</w:t>
-      </w:r>
-    </w:p>
-    <w:p>
-      <w:pPr>
-        <w:pStyle w:val="Normal"/>
-        <w:rPr>
-          <w:rFonts w:cs="Calibri" w:cstheme="minorHAnsi"/>
-          <w:i/>
-          <w:i/>
-          <w:iCs/>
-          <w:sz w:val="30"/>
-          <w:szCs w:val="30"/>
-        </w:rPr>
-      </w:pPr>
-      <w:r>
-        <w:rPr>
-          <w:rFonts w:cs="Calibri" w:cstheme="minorHAnsi"/>
-          <w:i/>
-          <w:iCs/>
-          <w:sz w:val="30"/>
-          <w:szCs w:val="30"/>
-        </w:rPr>
-        <w:t>5. copy file from s3 using cli</w:t>
-      </w:r>
-    </w:p>
-    <w:p>
-      <w:pPr>
-        <w:pStyle w:val="Normal"/>
-        <w:rPr>
-          <w:rFonts w:cs="Calibri" w:cstheme="minorHAnsi"/>
-          <w:i/>
-          <w:i/>
-          <w:iCs/>
-          <w:sz w:val="30"/>
-          <w:szCs w:val="30"/>
-        </w:rPr>
-      </w:pPr>
-      <w:r>
-        <w:rPr>
-          <w:rFonts w:cs="Calibri" w:cstheme="minorHAnsi"/>
-          <w:i/>
-          <w:iCs/>
-          <w:sz w:val="30"/>
-          <w:szCs w:val="30"/>
-        </w:rPr>
-      </w:r>
-    </w:p>
-    <w:p>
-      <w:pPr>
-        <w:pStyle w:val="Normal"/>
-        <w:rPr>
-          <w:rFonts w:cs="Calibri" w:cstheme="minorHAnsi"/>
-          <w:i/>
-          <w:i/>
-          <w:iCs/>
-          <w:sz w:val="30"/>
-          <w:szCs w:val="30"/>
-        </w:rPr>
-      </w:pPr>
-      <w:r>
-        <w:rPr>
-          <w:rFonts w:cs="Calibri" w:cstheme="minorHAnsi"/>
-          <w:i/>
-          <w:iCs/>
-          <w:sz w:val="30"/>
-          <w:szCs w:val="30"/>
-        </w:rPr>
-      </w:r>
-    </w:p>
-    <w:p>
+          <w:rFonts w:ascii="Calibri" w:hAnsi="Calibri" w:eastAsia="Calibri" w:cs=""/>
+          <w:i w:val="1"/>
+          <w:iCs w:val="1"/>
+          <w:color w:val="auto"/>
+          <w:sz w:val="24"/>
+          <w:szCs w:val="24"/>
+        </w:rPr>
+      </w:pPr>
+      <w:r>
+        <w:rPr>
+          <w:rFonts w:ascii="Calibri" w:hAnsi="Calibri" w:eastAsia="Calibri" w:cs="Calibri" w:cstheme="minorAscii"/>
+          <w:i w:val="1"/>
+          <w:iCs w:val="1"/>
+          <w:color w:val="auto"/>
+          <w:sz w:val="30"/>
+          <w:szCs w:val="30"/>
+        </w:rPr>
+        <w:t>6</w:t>
+      </w:r>
+      <w:r>
+        <w:rPr>
+          <w:rFonts w:ascii="Calibri" w:hAnsi="Calibri" w:eastAsia="Calibri" w:cs="Calibri" w:cstheme="minorAscii"/>
+          <w:i w:val="1"/>
+          <w:iCs w:val="1"/>
+          <w:color w:val="auto"/>
+          <w:sz w:val="30"/>
+          <w:szCs w:val="30"/>
+        </w:rPr>
+        <w:t>. make sure that you are authorized by using role</w:t>
+      </w:r>
+    </w:p>
+    <w:p xmlns:wp14="http://schemas.microsoft.com/office/word/2010/wordml" wp14:textId="6455BCD8">
+      <w:pPr>
+        <w:pStyle w:val="Normal"/>
+        <w:rPr>
+          <w:rFonts w:cs="Calibri" w:cstheme="minorAscii"/>
+          <w:i w:val="1"/>
+          <w:iCs w:val="1"/>
+          <w:sz w:val="30"/>
+          <w:szCs w:val="30"/>
+        </w:rPr>
+      </w:pPr>
+      <w:r>
+        <w:rPr>
+          <w:rFonts w:cs="Calibri" w:cstheme="minorAscii"/>
+          <w:i w:val="1"/>
+          <w:iCs w:val="1"/>
+          <w:sz w:val="30"/>
+          <w:szCs w:val="30"/>
+        </w:rPr>
+        <w:t>7</w:t>
+      </w:r>
+      <w:r>
+        <w:rPr>
+          <w:rFonts w:cs="Calibri" w:cstheme="minorAscii"/>
+          <w:i w:val="1"/>
+          <w:iCs w:val="1"/>
+          <w:sz w:val="30"/>
+          <w:szCs w:val="30"/>
+        </w:rPr>
+        <w:t>. make a try to write file from step 2</w:t>
+      </w:r>
+    </w:p>
+    <w:p xmlns:wp14="http://schemas.microsoft.com/office/word/2010/wordml" wp14:textId="72DF1141">
+      <w:pPr>
+        <w:pStyle w:val="Normal"/>
+        <w:rPr>
+          <w:rFonts w:ascii="Calibri" w:hAnsi="Calibri" w:eastAsia="Calibri" w:cs=""/>
+          <w:i w:val="1"/>
+          <w:i/>
+          <w:iCs w:val="1"/>
+          <w:color w:val="auto"/>
+          <w:sz w:val="24"/>
+          <w:szCs w:val="24"/>
+        </w:rPr>
+      </w:pPr>
+      <w:r>
+        <w:rPr>
+          <w:rFonts w:cs="Calibri" w:cstheme="minorAscii"/>
+          <w:i w:val="1"/>
+          <w:iCs w:val="1"/>
+          <w:sz w:val="30"/>
+          <w:szCs w:val="30"/>
+        </w:rPr>
+        <w:t>8</w:t>
+      </w:r>
+      <w:r>
+        <w:rPr>
+          <w:rFonts w:cs="Calibri" w:cstheme="minorAscii"/>
+          <w:i w:val="1"/>
+          <w:iCs w:val="1"/>
+          <w:sz w:val="30"/>
+          <w:szCs w:val="30"/>
+        </w:rPr>
+        <w:t>. copy file</w:t>
+      </w:r>
+      <w:r>
+        <w:rPr>
+          <w:rFonts w:cs="Calibri" w:cstheme="minorAscii"/>
+          <w:i w:val="1"/>
+          <w:iCs w:val="1"/>
+          <w:sz w:val="30"/>
+          <w:szCs w:val="30"/>
+        </w:rPr>
+        <w:t xml:space="preserve"> from s3, that was uploaded in step,</w:t>
+      </w:r>
+      <w:r>
+        <w:rPr>
+          <w:rFonts w:cs="Calibri" w:cstheme="minorAscii"/>
+          <w:i w:val="1"/>
+          <w:iCs w:val="1"/>
+          <w:sz w:val="30"/>
+          <w:szCs w:val="30"/>
+        </w:rPr>
+        <w:t xml:space="preserve"> using </w:t>
+      </w:r>
+      <w:r>
+        <w:rPr>
+          <w:rFonts w:ascii="Calibri" w:hAnsi="Calibri" w:eastAsia="Calibri" w:cs="Calibri" w:cstheme="minorAscii"/>
+          <w:i w:val="1"/>
+          <w:iCs w:val="1"/>
+          <w:color w:val="auto"/>
+          <w:sz w:val="30"/>
+          <w:szCs w:val="30"/>
+        </w:rPr>
+        <w:t>AWS CLI</w:t>
+      </w:r>
+    </w:p>
+    <w:p xmlns:wp14="http://schemas.microsoft.com/office/word/2010/wordml" wp14:textId="77777777">
+      <w:pPr>
+        <w:pStyle w:val="Normal"/>
+        <w:rPr>
+          <w:rFonts w:cs="Calibri" w:cstheme="minorHAnsi"/>
+          <w:i/>
+          <w:i/>
+          <w:iCs/>
+          <w:sz w:val="30"/>
+          <w:szCs w:val="30"/>
+        </w:rPr>
+      </w:pPr>
+      <w:r>
+        <w:rPr>
+          <w:rFonts w:cs="Calibri" w:cstheme="minorHAnsi"/>
+          <w:i/>
+          <w:iCs/>
+          <w:sz w:val="30"/>
+          <w:szCs w:val="30"/>
+        </w:rPr>
+      </w:r>
+    </w:p>
+    <w:p xmlns:wp14="http://schemas.microsoft.com/office/word/2010/wordml" wp14:textId="77777777">
+      <w:pPr>
+        <w:pStyle w:val="Normal"/>
+        <w:rPr>
+          <w:rFonts w:cs="Calibri" w:cstheme="minorHAnsi"/>
+          <w:i/>
+          <w:i/>
+          <w:iCs/>
+          <w:sz w:val="30"/>
+          <w:szCs w:val="30"/>
+        </w:rPr>
+      </w:pPr>
+      <w:r>
+        <w:rPr>
+          <w:rFonts w:cs="Calibri" w:cstheme="minorHAnsi"/>
+          <w:i/>
+          <w:iCs/>
+          <w:sz w:val="30"/>
+          <w:szCs w:val="30"/>
+        </w:rPr>
+      </w:r>
+    </w:p>
+    <w:p xmlns:wp14="http://schemas.microsoft.com/office/word/2010/wordml" wp14:textId="77777777">
       <w:pPr>
         <w:pStyle w:val="Normal"/>
         <w:rPr>
@@ -2402,7 +3425,7 @@
         <w:t>Solution levels (could be done in a sequence):</w:t>
       </w:r>
     </w:p>
-    <w:p>
+    <w:p xmlns:wp14="http://schemas.microsoft.com/office/word/2010/wordml" wp14:textId="77777777">
       <w:pPr>
         <w:pStyle w:val="Normal"/>
         <w:rPr>
@@ -2425,7 +3448,7 @@
         <w:t>Basic - create IAM roles and user using AWS Console and policy generator, proceed with verification from cli</w:t>
       </w:r>
     </w:p>
-    <w:p>
+    <w:p xmlns:wp14="http://schemas.microsoft.com/office/word/2010/wordml" wp14:textId="77777777">
       <w:pPr>
         <w:pStyle w:val="Normal"/>
         <w:rPr>
@@ -2448,7 +3471,7 @@
         <w:t>Medium - create everything using AWS cli (hint: use policies in json forma from Basic level) and proceed with verification</w:t>
       </w:r>
     </w:p>
-    <w:p>
+    <w:p xmlns:wp14="http://schemas.microsoft.com/office/word/2010/wordml" wp14:textId="77777777">
       <w:pPr>
         <w:pStyle w:val="Normal"/>
         <w:rPr>
@@ -2471,50 +3494,50 @@
         <w:t>Pro - create everything using IaC approach with CloudFormation/Terraform, proceed with verification from cli</w:t>
       </w:r>
     </w:p>
-    <w:p>
-      <w:pPr>
-        <w:pStyle w:val="Normal"/>
-        <w:rPr>
-          <w:rFonts w:cs="Calibri" w:cstheme="minorHAnsi"/>
-          <w:sz w:val="30"/>
-          <w:szCs w:val="30"/>
-        </w:rPr>
-      </w:pPr>
-      <w:r>
-        <w:rPr>
-          <w:rFonts w:cs="Calibri" w:cstheme="minorHAnsi"/>
-          <w:sz w:val="30"/>
-          <w:szCs w:val="30"/>
-        </w:rPr>
-      </w:r>
-    </w:p>
-    <w:p>
-      <w:pPr>
-        <w:pStyle w:val="Normal"/>
-        <w:rPr>
-          <w:rFonts w:cs="Calibri" w:cstheme="minorHAnsi"/>
-          <w:sz w:val="30"/>
-          <w:szCs w:val="30"/>
-        </w:rPr>
-      </w:pPr>
-      <w:r>
-        <w:rPr>
-          <w:rFonts w:cs="Calibri" w:cstheme="minorHAnsi"/>
-          <w:sz w:val="30"/>
-          <w:szCs w:val="30"/>
-        </w:rPr>
-      </w:r>
-    </w:p>
-    <w:p>
+    <w:p xmlns:wp14="http://schemas.microsoft.com/office/word/2010/wordml" wp14:textId="77777777">
+      <w:pPr>
+        <w:pStyle w:val="Normal"/>
+        <w:rPr>
+          <w:rFonts w:cs="Calibri" w:cstheme="minorHAnsi"/>
+          <w:sz w:val="30"/>
+          <w:szCs w:val="30"/>
+        </w:rPr>
+      </w:pPr>
+      <w:r>
+        <w:rPr>
+          <w:rFonts w:cs="Calibri" w:cstheme="minorHAnsi"/>
+          <w:sz w:val="30"/>
+          <w:szCs w:val="30"/>
+        </w:rPr>
+      </w:r>
+    </w:p>
+    <w:p xmlns:wp14="http://schemas.microsoft.com/office/word/2010/wordml" wp14:textId="77777777">
+      <w:pPr>
+        <w:pStyle w:val="Normal"/>
+        <w:rPr>
+          <w:rFonts w:cs="Calibri" w:cstheme="minorHAnsi"/>
+          <w:sz w:val="30"/>
+          <w:szCs w:val="30"/>
+        </w:rPr>
+      </w:pPr>
+      <w:r>
+        <w:rPr>
+          <w:rFonts w:cs="Calibri" w:cstheme="minorHAnsi"/>
+          <w:sz w:val="30"/>
+          <w:szCs w:val="30"/>
+        </w:rPr>
+      </w:r>
+    </w:p>
+    <w:p xmlns:wp14="http://schemas.microsoft.com/office/word/2010/wordml" wp14:textId="77777777">
       <w:pPr>
         <w:pStyle w:val="Heading2"/>
         <w:pBdr>
-          <w:bottom w:val="single" w:sz="6" w:space="2" w:color="AAAAAA"/>
+          <w:bottom w:val="single" w:color="AAAAAA" w:sz="6" w:space="2"/>
         </w:pBdr>
         <w:shd w:val="clear" w:color="auto" w:fill="FFFFFF"/>
-        <w:spacing w:beforeAutospacing="0" w:before="0" w:afterAutospacing="0" w:after="144"/>
-        <w:rPr>
-          <w:rFonts w:ascii="Calibri" w:hAnsi="Calibri" w:cs="Calibri" w:asciiTheme="minorHAnsi" w:cstheme="minorHAnsi" w:hAnsiTheme="minorHAnsi"/>
+        <w:spacing w:before="0" w:beforeAutospacing="0" w:after="144" w:afterAutospacing="0"/>
+        <w:rPr>
+          <w:rFonts w:ascii="Calibri" w:hAnsi="Calibri" w:cs="Calibri" w:asciiTheme="minorHAnsi" w:hAnsiTheme="minorHAnsi" w:cstheme="minorHAnsi"/>
           <w:color w:val="000000"/>
           <w:sz w:val="30"/>
           <w:szCs w:val="30"/>
@@ -2523,7 +3546,7 @@
       <w:r>
         <w:rPr>
           <w:rStyle w:val="Mwheadline"/>
-          <w:rFonts w:cs="Calibri" w:ascii="Calibri" w:hAnsi="Calibri" w:asciiTheme="minorHAnsi" w:cstheme="minorHAnsi" w:hAnsiTheme="minorHAnsi"/>
+          <w:rFonts w:ascii="Calibri" w:hAnsi="Calibri" w:cs="Calibri" w:asciiTheme="minorHAnsi" w:hAnsiTheme="minorHAnsi" w:cstheme="minorHAnsi"/>
           <w:color w:val="000000"/>
           <w:sz w:val="30"/>
           <w:szCs w:val="30"/>
@@ -2531,7 +3554,7 @@
         <w:t>Benefits / Outcomes / Pros and Cons / Summary</w:t>
       </w:r>
     </w:p>
-    <w:p>
+    <w:p xmlns:wp14="http://schemas.microsoft.com/office/word/2010/wordml" wp14:textId="77777777">
       <w:pPr>
         <w:pStyle w:val="ListParagraph"/>
         <w:numPr>
@@ -2558,7 +3581,7 @@
         <w:t>Almost everything in AWS is tied with IAM.</w:t>
       </w:r>
     </w:p>
-    <w:p>
+    <w:p xmlns:wp14="http://schemas.microsoft.com/office/word/2010/wordml" wp14:textId="77777777">
       <w:pPr>
         <w:pStyle w:val="ListParagraph"/>
         <w:numPr>
@@ -2585,7 +3608,7 @@
         <w:t>Usage of AWS managed and custom managed policies.</w:t>
       </w:r>
     </w:p>
-    <w:p>
+    <w:p xmlns:wp14="http://schemas.microsoft.com/office/word/2010/wordml" wp14:textId="77777777">
       <w:pPr>
         <w:pStyle w:val="ListParagraph"/>
         <w:numPr>
@@ -2612,7 +3635,7 @@
         <w:t>Understanding of IAM roles precedence.</w:t>
       </w:r>
     </w:p>
-    <w:p>
+    <w:p xmlns:wp14="http://schemas.microsoft.com/office/word/2010/wordml" wp14:textId="77777777">
       <w:pPr>
         <w:pStyle w:val="ListParagraph"/>
         <w:numPr>
@@ -2639,7 +3662,7 @@
         <w:t>Understanding of service-managed roles.</w:t>
       </w:r>
     </w:p>
-    <w:p>
+    <w:p xmlns:wp14="http://schemas.microsoft.com/office/word/2010/wordml" wp14:textId="77777777">
       <w:pPr>
         <w:pStyle w:val="ListParagraph"/>
         <w:numPr>
@@ -2666,7 +3689,7 @@
         <w:t>Assuming roles practice and key points.</w:t>
       </w:r>
     </w:p>
-    <w:p>
+    <w:p xmlns:wp14="http://schemas.microsoft.com/office/word/2010/wordml" wp14:textId="77777777">
       <w:pPr>
         <w:pStyle w:val="ListParagraph"/>
         <w:numPr>
@@ -2693,7 +3716,7 @@
         <w:t>Instance-profile</w:t>
       </w:r>
     </w:p>
-    <w:p>
+    <w:p xmlns:wp14="http://schemas.microsoft.com/office/word/2010/wordml" wp14:textId="77777777">
       <w:pPr>
         <w:pStyle w:val="ListParagraph"/>
         <w:numPr>
@@ -2720,48 +3743,48 @@
         <w:t>Resource-based policies</w:t>
       </w:r>
     </w:p>
-    <w:p>
-      <w:pPr>
-        <w:pStyle w:val="Normal"/>
-        <w:rPr>
-          <w:rFonts w:cs="Calibri" w:cstheme="minorHAnsi"/>
-          <w:sz w:val="30"/>
-          <w:szCs w:val="30"/>
-        </w:rPr>
-      </w:pPr>
-      <w:r>
-        <w:rPr>
-          <w:rFonts w:cs="Calibri" w:cstheme="minorHAnsi"/>
-          <w:sz w:val="30"/>
-          <w:szCs w:val="30"/>
-        </w:rPr>
-      </w:r>
-    </w:p>
-    <w:p>
-      <w:pPr>
-        <w:pStyle w:val="Normal"/>
-        <w:rPr>
-          <w:rFonts w:cs="Calibri" w:cstheme="minorHAnsi"/>
-          <w:sz w:val="30"/>
-          <w:szCs w:val="30"/>
-        </w:rPr>
-      </w:pPr>
-      <w:r>
-        <w:rPr>
-          <w:rFonts w:cs="Calibri" w:cstheme="minorHAnsi"/>
-          <w:sz w:val="30"/>
-          <w:szCs w:val="30"/>
-        </w:rPr>
-      </w:r>
-    </w:p>
-    <w:p>
+    <w:p xmlns:wp14="http://schemas.microsoft.com/office/word/2010/wordml" wp14:textId="77777777">
+      <w:pPr>
+        <w:pStyle w:val="Normal"/>
+        <w:rPr>
+          <w:rFonts w:cs="Calibri" w:cstheme="minorHAnsi"/>
+          <w:sz w:val="30"/>
+          <w:szCs w:val="30"/>
+        </w:rPr>
+      </w:pPr>
+      <w:r>
+        <w:rPr>
+          <w:rFonts w:cs="Calibri" w:cstheme="minorHAnsi"/>
+          <w:sz w:val="30"/>
+          <w:szCs w:val="30"/>
+        </w:rPr>
+      </w:r>
+    </w:p>
+    <w:p xmlns:wp14="http://schemas.microsoft.com/office/word/2010/wordml" wp14:textId="77777777">
+      <w:pPr>
+        <w:pStyle w:val="Normal"/>
+        <w:rPr>
+          <w:rFonts w:cs="Calibri" w:cstheme="minorHAnsi"/>
+          <w:sz w:val="30"/>
+          <w:szCs w:val="30"/>
+        </w:rPr>
+      </w:pPr>
+      <w:r>
+        <w:rPr>
+          <w:rFonts w:cs="Calibri" w:cstheme="minorHAnsi"/>
+          <w:sz w:val="30"/>
+          <w:szCs w:val="30"/>
+        </w:rPr>
+      </w:r>
+    </w:p>
+    <w:p xmlns:wp14="http://schemas.microsoft.com/office/word/2010/wordml" wp14:textId="77777777">
       <w:pPr>
         <w:pStyle w:val="Heading2"/>
         <w:pBdr>
-          <w:bottom w:val="single" w:sz="6" w:space="2" w:color="AAAAAA"/>
+          <w:bottom w:val="single" w:color="AAAAAA" w:sz="6" w:space="2"/>
         </w:pBdr>
         <w:shd w:val="clear" w:color="auto" w:fill="FFFFFF"/>
-        <w:spacing w:beforeAutospacing="0" w:before="0" w:afterAutospacing="0" w:after="144"/>
+        <w:spacing w:before="0" w:beforeAutospacing="0" w:after="144" w:afterAutospacing="0"/>
         <w:rPr>
           <w:rStyle w:val="Mwheadline"/>
           <w:rFonts w:ascii="Calibri" w:hAnsi="Calibri" w:cs="Calibri" w:cstheme="minorHAnsi"/>
@@ -2777,33 +3800,33 @@
         <w:rPr/>
       </w:r>
     </w:p>
-    <w:p>
-      <w:pPr>
-        <w:pStyle w:val="Normal"/>
-        <w:rPr>
-          <w:rFonts w:cs="Calibri" w:cstheme="minorHAnsi"/>
-          <w:sz w:val="30"/>
-          <w:szCs w:val="30"/>
-        </w:rPr>
-      </w:pPr>
-      <w:r>
-        <w:rPr>
-          <w:rFonts w:cs="Calibri" w:cstheme="minorHAnsi"/>
-          <w:sz w:val="30"/>
-          <w:szCs w:val="30"/>
-        </w:rPr>
-      </w:r>
-    </w:p>
-    <w:p>
+    <w:p xmlns:wp14="http://schemas.microsoft.com/office/word/2010/wordml" wp14:textId="77777777">
+      <w:pPr>
+        <w:pStyle w:val="Normal"/>
+        <w:rPr>
+          <w:rFonts w:cs="Calibri" w:cstheme="minorHAnsi"/>
+          <w:sz w:val="30"/>
+          <w:szCs w:val="30"/>
+        </w:rPr>
+      </w:pPr>
+      <w:r>
+        <w:rPr>
+          <w:rFonts w:cs="Calibri" w:cstheme="minorHAnsi"/>
+          <w:sz w:val="30"/>
+          <w:szCs w:val="30"/>
+        </w:rPr>
+      </w:r>
+    </w:p>
+    <w:p xmlns:wp14="http://schemas.microsoft.com/office/word/2010/wordml" wp14:textId="77777777">
       <w:pPr>
         <w:pStyle w:val="Heading2"/>
         <w:pBdr>
-          <w:bottom w:val="single" w:sz="6" w:space="2" w:color="AAAAAA"/>
+          <w:bottom w:val="single" w:color="AAAAAA" w:sz="6" w:space="2"/>
         </w:pBdr>
         <w:shd w:val="clear" w:color="auto" w:fill="FFFFFF"/>
-        <w:spacing w:beforeAutospacing="0" w:before="0" w:afterAutospacing="0" w:after="144"/>
-        <w:rPr>
-          <w:rFonts w:ascii="Calibri" w:hAnsi="Calibri" w:cs="Calibri" w:asciiTheme="minorHAnsi" w:cstheme="minorHAnsi" w:hAnsiTheme="minorHAnsi"/>
+        <w:spacing w:before="0" w:beforeAutospacing="0" w:after="144" w:afterAutospacing="0"/>
+        <w:rPr>
+          <w:rFonts w:ascii="Calibri" w:hAnsi="Calibri" w:cs="Calibri" w:asciiTheme="minorHAnsi" w:hAnsiTheme="minorHAnsi" w:cstheme="minorHAnsi"/>
           <w:color w:val="000000"/>
           <w:sz w:val="30"/>
           <w:szCs w:val="30"/>
@@ -2812,7 +3835,7 @@
       <w:r>
         <w:rPr>
           <w:rStyle w:val="Mwheadline"/>
-          <w:rFonts w:cs="Calibri" w:ascii="Calibri" w:hAnsi="Calibri" w:asciiTheme="minorHAnsi" w:cstheme="minorHAnsi" w:hAnsiTheme="minorHAnsi"/>
+          <w:rFonts w:ascii="Calibri" w:hAnsi="Calibri" w:cs="Calibri" w:asciiTheme="minorHAnsi" w:hAnsiTheme="minorHAnsi" w:cstheme="minorHAnsi"/>
           <w:color w:val="000000"/>
           <w:sz w:val="30"/>
           <w:szCs w:val="30"/>
@@ -2820,7 +3843,7 @@
         <w:t>Tearing down</w:t>
       </w:r>
     </w:p>
-    <w:p>
+    <w:p xmlns:wp14="http://schemas.microsoft.com/office/word/2010/wordml" wp14:textId="77777777">
       <w:pPr>
         <w:pStyle w:val="Normal"/>
         <w:rPr/>
@@ -2838,8 +3861,8 @@
     </w:p>
     <w:sectPr>
       <w:type w:val="nextPage"/>
-      <w:pgSz w:w="11906" w:h="16838"/>
-      <w:pgMar w:left="1440" w:right="1440" w:header="0" w:top="1440" w:footer="0" w:bottom="1440" w:gutter="0"/>
+      <w:pgSz w:w="11906" w:h="16838" w:orient="portrait"/>
+      <w:pgMar w:top="1440" w:right="1440" w:bottom="1440" w:left="1440" w:header="0" w:footer="0" w:gutter="0"/>
       <w:pgNumType w:fmt="decimal"/>
       <w:formProt w:val="false"/>
       <w:textDirection w:val="lrTb"/>
@@ -2851,6 +3874,117 @@
 
 <file path=word/numbering.xml><?xml version="1.0" encoding="utf-8"?>
 <w:numbering xmlns:w="http://schemas.openxmlformats.org/wordprocessingml/2006/main" xmlns:o="urn:schemas-microsoft-com:office:office" xmlns:r="http://schemas.openxmlformats.org/officeDocument/2006/relationships" xmlns:v="urn:schemas-microsoft-com:vml">
+  <w:abstractNum xmlns:w="http://schemas.openxmlformats.org/wordprocessingml/2006/main" w:abstractNumId="7">
+    <w:multiLevelType xmlns:w="http://schemas.openxmlformats.org/wordprocessingml/2006/main" w:val="hybridMultilevel"/>
+    <w:lvl xmlns:w="http://schemas.openxmlformats.org/wordprocessingml/2006/main" w:ilvl="0">
+      <w:start w:val="1"/>
+      <w:numFmt w:val="bullet"/>
+      <w:lvlText w:val=""/>
+      <w:lvlJc w:val="left"/>
+      <w:pPr>
+        <w:ind w:left="720" w:hanging="360"/>
+      </w:pPr>
+      <w:rPr>
+        <w:rFonts w:hint="default" w:ascii="Symbol" w:hAnsi="Symbol"/>
+      </w:rPr>
+    </w:lvl>
+    <w:lvl xmlns:w="http://schemas.openxmlformats.org/wordprocessingml/2006/main" w:ilvl="1">
+      <w:start w:val="1"/>
+      <w:numFmt w:val="bullet"/>
+      <w:lvlText w:val="o"/>
+      <w:lvlJc w:val="left"/>
+      <w:pPr>
+        <w:ind w:left="1440" w:hanging="360"/>
+      </w:pPr>
+      <w:rPr>
+        <w:rFonts w:hint="default" w:ascii="Courier New" w:hAnsi="Courier New"/>
+      </w:rPr>
+    </w:lvl>
+    <w:lvl xmlns:w="http://schemas.openxmlformats.org/wordprocessingml/2006/main" w:ilvl="2">
+      <w:start w:val="1"/>
+      <w:numFmt w:val="bullet"/>
+      <w:lvlText w:val=""/>
+      <w:lvlJc w:val="left"/>
+      <w:pPr>
+        <w:ind w:left="2160" w:hanging="360"/>
+      </w:pPr>
+      <w:rPr>
+        <w:rFonts w:hint="default" w:ascii="Wingdings" w:hAnsi="Wingdings"/>
+      </w:rPr>
+    </w:lvl>
+    <w:lvl xmlns:w="http://schemas.openxmlformats.org/wordprocessingml/2006/main" w:ilvl="3">
+      <w:start w:val="1"/>
+      <w:numFmt w:val="bullet"/>
+      <w:lvlText w:val=""/>
+      <w:lvlJc w:val="left"/>
+      <w:pPr>
+        <w:ind w:left="2880" w:hanging="360"/>
+      </w:pPr>
+      <w:rPr>
+        <w:rFonts w:hint="default" w:ascii="Symbol" w:hAnsi="Symbol"/>
+      </w:rPr>
+    </w:lvl>
+    <w:lvl xmlns:w="http://schemas.openxmlformats.org/wordprocessingml/2006/main" w:ilvl="4">
+      <w:start w:val="1"/>
+      <w:numFmt w:val="bullet"/>
+      <w:lvlText w:val="o"/>
+      <w:lvlJc w:val="left"/>
+      <w:pPr>
+        <w:ind w:left="3600" w:hanging="360"/>
+      </w:pPr>
+      <w:rPr>
+        <w:rFonts w:hint="default" w:ascii="Courier New" w:hAnsi="Courier New"/>
+      </w:rPr>
+    </w:lvl>
+    <w:lvl xmlns:w="http://schemas.openxmlformats.org/wordprocessingml/2006/main" w:ilvl="5">
+      <w:start w:val="1"/>
+      <w:numFmt w:val="bullet"/>
+      <w:lvlText w:val=""/>
+      <w:lvlJc w:val="left"/>
+      <w:pPr>
+        <w:ind w:left="4320" w:hanging="360"/>
+      </w:pPr>
+      <w:rPr>
+        <w:rFonts w:hint="default" w:ascii="Wingdings" w:hAnsi="Wingdings"/>
+      </w:rPr>
+    </w:lvl>
+    <w:lvl xmlns:w="http://schemas.openxmlformats.org/wordprocessingml/2006/main" w:ilvl="6">
+      <w:start w:val="1"/>
+      <w:numFmt w:val="bullet"/>
+      <w:lvlText w:val=""/>
+      <w:lvlJc w:val="left"/>
+      <w:pPr>
+        <w:ind w:left="5040" w:hanging="360"/>
+      </w:pPr>
+      <w:rPr>
+        <w:rFonts w:hint="default" w:ascii="Symbol" w:hAnsi="Symbol"/>
+      </w:rPr>
+    </w:lvl>
+    <w:lvl xmlns:w="http://schemas.openxmlformats.org/wordprocessingml/2006/main" w:ilvl="7">
+      <w:start w:val="1"/>
+      <w:numFmt w:val="bullet"/>
+      <w:lvlText w:val="o"/>
+      <w:lvlJc w:val="left"/>
+      <w:pPr>
+        <w:ind w:left="5760" w:hanging="360"/>
+      </w:pPr>
+      <w:rPr>
+        <w:rFonts w:hint="default" w:ascii="Courier New" w:hAnsi="Courier New"/>
+      </w:rPr>
+    </w:lvl>
+    <w:lvl xmlns:w="http://schemas.openxmlformats.org/wordprocessingml/2006/main" w:ilvl="8">
+      <w:start w:val="1"/>
+      <w:numFmt w:val="bullet"/>
+      <w:lvlText w:val=""/>
+      <w:lvlJc w:val="left"/>
+      <w:pPr>
+        <w:ind w:left="6480" w:hanging="360"/>
+      </w:pPr>
+      <w:rPr>
+        <w:rFonts w:hint="default" w:ascii="Wingdings" w:hAnsi="Wingdings"/>
+      </w:rPr>
+    </w:lvl>
+  </w:abstractNum>
   <w:abstractNum w:abstractNumId="1">
     <w:lvl w:ilvl="0">
       <w:start w:val="1"/>
@@ -2947,7 +4081,7 @@
         <w:ind w:left="720" w:hanging="360"/>
       </w:pPr>
       <w:rPr>
-        <w:rFonts w:ascii="Symbol" w:hAnsi="Symbol" w:cs="Symbol" w:hint="default"/>
+        <w:rFonts w:hint="default" w:ascii="Symbol" w:hAnsi="Symbol" w:cs="Symbol"/>
         <w:sz w:val="20"/>
       </w:rPr>
     </w:lvl>
@@ -2963,7 +4097,7 @@
         <w:ind w:left="1440" w:hanging="360"/>
       </w:pPr>
       <w:rPr>
-        <w:rFonts w:ascii="Courier New" w:hAnsi="Courier New" w:cs="Courier New" w:hint="default"/>
+        <w:rFonts w:hint="default" w:ascii="Courier New" w:hAnsi="Courier New" w:cs="Courier New"/>
         <w:sz w:val="20"/>
       </w:rPr>
     </w:lvl>
@@ -2979,7 +4113,7 @@
         <w:ind w:left="2160" w:hanging="360"/>
       </w:pPr>
       <w:rPr>
-        <w:rFonts w:ascii="Wingdings" w:hAnsi="Wingdings" w:cs="Wingdings" w:hint="default"/>
+        <w:rFonts w:hint="default" w:ascii="Wingdings" w:hAnsi="Wingdings" w:cs="Wingdings"/>
         <w:sz w:val="20"/>
       </w:rPr>
     </w:lvl>
@@ -2995,7 +4129,7 @@
         <w:ind w:left="2880" w:hanging="360"/>
       </w:pPr>
       <w:rPr>
-        <w:rFonts w:ascii="Wingdings" w:hAnsi="Wingdings" w:cs="Wingdings" w:hint="default"/>
+        <w:rFonts w:hint="default" w:ascii="Wingdings" w:hAnsi="Wingdings" w:cs="Wingdings"/>
         <w:sz w:val="20"/>
       </w:rPr>
     </w:lvl>
@@ -3011,7 +4145,7 @@
         <w:ind w:left="3600" w:hanging="360"/>
       </w:pPr>
       <w:rPr>
-        <w:rFonts w:ascii="Wingdings" w:hAnsi="Wingdings" w:cs="Wingdings" w:hint="default"/>
+        <w:rFonts w:hint="default" w:ascii="Wingdings" w:hAnsi="Wingdings" w:cs="Wingdings"/>
         <w:sz w:val="20"/>
       </w:rPr>
     </w:lvl>
@@ -3027,7 +4161,7 @@
         <w:ind w:left="4320" w:hanging="360"/>
       </w:pPr>
       <w:rPr>
-        <w:rFonts w:ascii="Wingdings" w:hAnsi="Wingdings" w:cs="Wingdings" w:hint="default"/>
+        <w:rFonts w:hint="default" w:ascii="Wingdings" w:hAnsi="Wingdings" w:cs="Wingdings"/>
         <w:sz w:val="20"/>
       </w:rPr>
     </w:lvl>
@@ -3043,7 +4177,7 @@
         <w:ind w:left="5040" w:hanging="360"/>
       </w:pPr>
       <w:rPr>
-        <w:rFonts w:ascii="Wingdings" w:hAnsi="Wingdings" w:cs="Wingdings" w:hint="default"/>
+        <w:rFonts w:hint="default" w:ascii="Wingdings" w:hAnsi="Wingdings" w:cs="Wingdings"/>
         <w:sz w:val="20"/>
       </w:rPr>
     </w:lvl>
@@ -3059,7 +4193,7 @@
         <w:ind w:left="5760" w:hanging="360"/>
       </w:pPr>
       <w:rPr>
-        <w:rFonts w:ascii="Wingdings" w:hAnsi="Wingdings" w:cs="Wingdings" w:hint="default"/>
+        <w:rFonts w:hint="default" w:ascii="Wingdings" w:hAnsi="Wingdings" w:cs="Wingdings"/>
         <w:sz w:val="20"/>
       </w:rPr>
     </w:lvl>
@@ -3075,7 +4209,7 @@
         <w:ind w:left="6480" w:hanging="360"/>
       </w:pPr>
       <w:rPr>
-        <w:rFonts w:ascii="Wingdings" w:hAnsi="Wingdings" w:cs="Wingdings" w:hint="default"/>
+        <w:rFonts w:hint="default" w:ascii="Wingdings" w:hAnsi="Wingdings" w:cs="Wingdings"/>
         <w:sz w:val="20"/>
       </w:rPr>
     </w:lvl>
@@ -3090,7 +4224,7 @@
         <w:ind w:left="720" w:hanging="360"/>
       </w:pPr>
       <w:rPr>
-        <w:rFonts w:ascii="Symbol" w:hAnsi="Symbol" w:cs="Symbol" w:hint="default"/>
+        <w:rFonts w:hint="default" w:ascii="Symbol" w:hAnsi="Symbol" w:cs="Symbol"/>
       </w:rPr>
     </w:lvl>
     <w:lvl w:ilvl="1">
@@ -3102,7 +4236,7 @@
         <w:ind w:left="1440" w:hanging="360"/>
       </w:pPr>
       <w:rPr>
-        <w:rFonts w:ascii="Courier New" w:hAnsi="Courier New" w:cs="Courier New" w:hint="default"/>
+        <w:rFonts w:hint="default" w:ascii="Courier New" w:hAnsi="Courier New" w:cs="Courier New"/>
         <w:rFonts w:cs="Courier New"/>
       </w:rPr>
     </w:lvl>
@@ -3115,7 +4249,7 @@
         <w:ind w:left="2160" w:hanging="360"/>
       </w:pPr>
       <w:rPr>
-        <w:rFonts w:ascii="Wingdings" w:hAnsi="Wingdings" w:cs="Wingdings" w:hint="default"/>
+        <w:rFonts w:hint="default" w:ascii="Wingdings" w:hAnsi="Wingdings" w:cs="Wingdings"/>
       </w:rPr>
     </w:lvl>
     <w:lvl w:ilvl="3">
@@ -3127,7 +4261,7 @@
         <w:ind w:left="2880" w:hanging="360"/>
       </w:pPr>
       <w:rPr>
-        <w:rFonts w:ascii="Symbol" w:hAnsi="Symbol" w:cs="Symbol" w:hint="default"/>
+        <w:rFonts w:hint="default" w:ascii="Symbol" w:hAnsi="Symbol" w:cs="Symbol"/>
       </w:rPr>
     </w:lvl>
     <w:lvl w:ilvl="4">
@@ -3139,7 +4273,7 @@
         <w:ind w:left="3600" w:hanging="360"/>
       </w:pPr>
       <w:rPr>
-        <w:rFonts w:ascii="Courier New" w:hAnsi="Courier New" w:cs="Courier New" w:hint="default"/>
+        <w:rFonts w:hint="default" w:ascii="Courier New" w:hAnsi="Courier New" w:cs="Courier New"/>
         <w:rFonts w:cs="Courier New"/>
       </w:rPr>
     </w:lvl>
@@ -3152,7 +4286,7 @@
         <w:ind w:left="4320" w:hanging="360"/>
       </w:pPr>
       <w:rPr>
-        <w:rFonts w:ascii="Wingdings" w:hAnsi="Wingdings" w:cs="Wingdings" w:hint="default"/>
+        <w:rFonts w:hint="default" w:ascii="Wingdings" w:hAnsi="Wingdings" w:cs="Wingdings"/>
       </w:rPr>
     </w:lvl>
     <w:lvl w:ilvl="6">
@@ -3164,7 +4298,7 @@
         <w:ind w:left="5040" w:hanging="360"/>
       </w:pPr>
       <w:rPr>
-        <w:rFonts w:ascii="Symbol" w:hAnsi="Symbol" w:cs="Symbol" w:hint="default"/>
+        <w:rFonts w:hint="default" w:ascii="Symbol" w:hAnsi="Symbol" w:cs="Symbol"/>
       </w:rPr>
     </w:lvl>
     <w:lvl w:ilvl="7">
@@ -3176,7 +4310,7 @@
         <w:ind w:left="5760" w:hanging="360"/>
       </w:pPr>
       <w:rPr>
-        <w:rFonts w:ascii="Courier New" w:hAnsi="Courier New" w:cs="Courier New" w:hint="default"/>
+        <w:rFonts w:hint="default" w:ascii="Courier New" w:hAnsi="Courier New" w:cs="Courier New"/>
         <w:rFonts w:cs="Courier New"/>
       </w:rPr>
     </w:lvl>
@@ -3189,7 +4323,7 @@
         <w:ind w:left="6480" w:hanging="360"/>
       </w:pPr>
       <w:rPr>
-        <w:rFonts w:ascii="Wingdings" w:hAnsi="Wingdings" w:cs="Wingdings" w:hint="default"/>
+        <w:rFonts w:hint="default" w:ascii="Wingdings" w:hAnsi="Wingdings" w:cs="Wingdings"/>
       </w:rPr>
     </w:lvl>
   </w:abstractNum>
@@ -3206,7 +4340,7 @@
         <w:ind w:left="720" w:hanging="360"/>
       </w:pPr>
       <w:rPr>
-        <w:rFonts w:ascii="Symbol" w:hAnsi="Symbol" w:cs="Symbol" w:hint="default"/>
+        <w:rFonts w:hint="default" w:ascii="Symbol" w:hAnsi="Symbol" w:cs="Symbol"/>
         <w:rFonts w:cs="OpenSymbol"/>
       </w:rPr>
     </w:lvl>
@@ -3222,7 +4356,7 @@
         <w:ind w:left="1080" w:hanging="360"/>
       </w:pPr>
       <w:rPr>
-        <w:rFonts w:ascii="OpenSymbol" w:hAnsi="OpenSymbol" w:cs="OpenSymbol" w:hint="default"/>
+        <w:rFonts w:hint="default" w:ascii="OpenSymbol" w:hAnsi="OpenSymbol" w:cs="OpenSymbol"/>
         <w:rFonts w:cs="OpenSymbol"/>
       </w:rPr>
     </w:lvl>
@@ -3238,7 +4372,7 @@
         <w:ind w:left="1440" w:hanging="360"/>
       </w:pPr>
       <w:rPr>
-        <w:rFonts w:ascii="OpenSymbol" w:hAnsi="OpenSymbol" w:cs="OpenSymbol" w:hint="default"/>
+        <w:rFonts w:hint="default" w:ascii="OpenSymbol" w:hAnsi="OpenSymbol" w:cs="OpenSymbol"/>
         <w:rFonts w:cs="OpenSymbol"/>
       </w:rPr>
     </w:lvl>
@@ -3254,7 +4388,7 @@
         <w:ind w:left="1800" w:hanging="360"/>
       </w:pPr>
       <w:rPr>
-        <w:rFonts w:ascii="Symbol" w:hAnsi="Symbol" w:cs="Symbol" w:hint="default"/>
+        <w:rFonts w:hint="default" w:ascii="Symbol" w:hAnsi="Symbol" w:cs="Symbol"/>
         <w:rFonts w:cs="OpenSymbol"/>
       </w:rPr>
     </w:lvl>
@@ -3270,7 +4404,7 @@
         <w:ind w:left="2160" w:hanging="360"/>
       </w:pPr>
       <w:rPr>
-        <w:rFonts w:ascii="OpenSymbol" w:hAnsi="OpenSymbol" w:cs="OpenSymbol" w:hint="default"/>
+        <w:rFonts w:hint="default" w:ascii="OpenSymbol" w:hAnsi="OpenSymbol" w:cs="OpenSymbol"/>
         <w:rFonts w:cs="OpenSymbol"/>
       </w:rPr>
     </w:lvl>
@@ -3286,7 +4420,7 @@
         <w:ind w:left="2520" w:hanging="360"/>
       </w:pPr>
       <w:rPr>
-        <w:rFonts w:ascii="OpenSymbol" w:hAnsi="OpenSymbol" w:cs="OpenSymbol" w:hint="default"/>
+        <w:rFonts w:hint="default" w:ascii="OpenSymbol" w:hAnsi="OpenSymbol" w:cs="OpenSymbol"/>
         <w:rFonts w:cs="OpenSymbol"/>
       </w:rPr>
     </w:lvl>
@@ -3302,7 +4436,7 @@
         <w:ind w:left="2880" w:hanging="360"/>
       </w:pPr>
       <w:rPr>
-        <w:rFonts w:ascii="Symbol" w:hAnsi="Symbol" w:cs="Symbol" w:hint="default"/>
+        <w:rFonts w:hint="default" w:ascii="Symbol" w:hAnsi="Symbol" w:cs="Symbol"/>
         <w:rFonts w:cs="OpenSymbol"/>
       </w:rPr>
     </w:lvl>
@@ -3318,7 +4452,7 @@
         <w:ind w:left="3240" w:hanging="360"/>
       </w:pPr>
       <w:rPr>
-        <w:rFonts w:ascii="OpenSymbol" w:hAnsi="OpenSymbol" w:cs="OpenSymbol" w:hint="default"/>
+        <w:rFonts w:hint="default" w:ascii="OpenSymbol" w:hAnsi="OpenSymbol" w:cs="OpenSymbol"/>
         <w:rFonts w:cs="OpenSymbol"/>
       </w:rPr>
     </w:lvl>
@@ -3334,7 +4468,7 @@
         <w:ind w:left="3600" w:hanging="360"/>
       </w:pPr>
       <w:rPr>
-        <w:rFonts w:ascii="OpenSymbol" w:hAnsi="OpenSymbol" w:cs="OpenSymbol" w:hint="default"/>
+        <w:rFonts w:hint="default" w:ascii="OpenSymbol" w:hAnsi="OpenSymbol" w:cs="OpenSymbol"/>
         <w:rFonts w:cs="OpenSymbol"/>
       </w:rPr>
     </w:lvl>
@@ -3352,7 +4486,7 @@
         <w:ind w:left="720" w:hanging="360"/>
       </w:pPr>
       <w:rPr>
-        <w:rFonts w:ascii="Symbol" w:hAnsi="Symbol" w:cs="Symbol" w:hint="default"/>
+        <w:rFonts w:hint="default" w:ascii="Symbol" w:hAnsi="Symbol" w:cs="Symbol"/>
         <w:rFonts w:cs="OpenSymbol"/>
       </w:rPr>
     </w:lvl>
@@ -3368,7 +4502,7 @@
         <w:ind w:left="1080" w:hanging="360"/>
       </w:pPr>
       <w:rPr>
-        <w:rFonts w:ascii="OpenSymbol" w:hAnsi="OpenSymbol" w:cs="OpenSymbol" w:hint="default"/>
+        <w:rFonts w:hint="default" w:ascii="OpenSymbol" w:hAnsi="OpenSymbol" w:cs="OpenSymbol"/>
         <w:rFonts w:cs="OpenSymbol"/>
       </w:rPr>
     </w:lvl>
@@ -3384,7 +4518,7 @@
         <w:ind w:left="1440" w:hanging="360"/>
       </w:pPr>
       <w:rPr>
-        <w:rFonts w:ascii="OpenSymbol" w:hAnsi="OpenSymbol" w:cs="OpenSymbol" w:hint="default"/>
+        <w:rFonts w:hint="default" w:ascii="OpenSymbol" w:hAnsi="OpenSymbol" w:cs="OpenSymbol"/>
         <w:rFonts w:cs="OpenSymbol"/>
       </w:rPr>
     </w:lvl>
@@ -3400,7 +4534,7 @@
         <w:ind w:left="1800" w:hanging="360"/>
       </w:pPr>
       <w:rPr>
-        <w:rFonts w:ascii="Symbol" w:hAnsi="Symbol" w:cs="Symbol" w:hint="default"/>
+        <w:rFonts w:hint="default" w:ascii="Symbol" w:hAnsi="Symbol" w:cs="Symbol"/>
         <w:rFonts w:cs="OpenSymbol"/>
       </w:rPr>
     </w:lvl>
@@ -3416,7 +4550,7 @@
         <w:ind w:left="2160" w:hanging="360"/>
       </w:pPr>
       <w:rPr>
-        <w:rFonts w:ascii="OpenSymbol" w:hAnsi="OpenSymbol" w:cs="OpenSymbol" w:hint="default"/>
+        <w:rFonts w:hint="default" w:ascii="OpenSymbol" w:hAnsi="OpenSymbol" w:cs="OpenSymbol"/>
         <w:rFonts w:cs="OpenSymbol"/>
       </w:rPr>
     </w:lvl>
@@ -3432,7 +4566,7 @@
         <w:ind w:left="2520" w:hanging="360"/>
       </w:pPr>
       <w:rPr>
-        <w:rFonts w:ascii="OpenSymbol" w:hAnsi="OpenSymbol" w:cs="OpenSymbol" w:hint="default"/>
+        <w:rFonts w:hint="default" w:ascii="OpenSymbol" w:hAnsi="OpenSymbol" w:cs="OpenSymbol"/>
         <w:rFonts w:cs="OpenSymbol"/>
       </w:rPr>
     </w:lvl>
@@ -3448,7 +4582,7 @@
         <w:ind w:left="2880" w:hanging="360"/>
       </w:pPr>
       <w:rPr>
-        <w:rFonts w:ascii="Symbol" w:hAnsi="Symbol" w:cs="Symbol" w:hint="default"/>
+        <w:rFonts w:hint="default" w:ascii="Symbol" w:hAnsi="Symbol" w:cs="Symbol"/>
         <w:rFonts w:cs="OpenSymbol"/>
       </w:rPr>
     </w:lvl>
@@ -3464,7 +4598,7 @@
         <w:ind w:left="3240" w:hanging="360"/>
       </w:pPr>
       <w:rPr>
-        <w:rFonts w:ascii="OpenSymbol" w:hAnsi="OpenSymbol" w:cs="OpenSymbol" w:hint="default"/>
+        <w:rFonts w:hint="default" w:ascii="OpenSymbol" w:hAnsi="OpenSymbol" w:cs="OpenSymbol"/>
         <w:rFonts w:cs="OpenSymbol"/>
       </w:rPr>
     </w:lvl>
@@ -3480,7 +4614,7 @@
         <w:ind w:left="3600" w:hanging="360"/>
       </w:pPr>
       <w:rPr>
-        <w:rFonts w:ascii="OpenSymbol" w:hAnsi="OpenSymbol" w:cs="OpenSymbol" w:hint="default"/>
+        <w:rFonts w:hint="default" w:ascii="OpenSymbol" w:hAnsi="OpenSymbol" w:cs="OpenSymbol"/>
         <w:rFonts w:cs="OpenSymbol"/>
       </w:rPr>
     </w:lvl>
@@ -3577,6 +4711,9 @@
       </w:pPr>
     </w:lvl>
   </w:abstractNum>
+  <w:num w:numId="7">
+    <w:abstractNumId w:val="7"/>
+  </w:num>
   <w:num w:numId="1">
     <w:abstractNumId w:val="1"/>
   </w:num>
@@ -3599,11 +4736,11 @@
 </file>
 
 <file path=word/styles.xml><?xml version="1.0" encoding="utf-8"?>
-<w:styles xmlns:w="http://schemas.openxmlformats.org/wordprocessingml/2006/main" xmlns:w14="http://schemas.microsoft.com/office/word/2010/wordml" xmlns:mc="http://schemas.openxmlformats.org/markup-compatibility/2006" mc:Ignorable="w14">
+<w:styles xmlns:wp14="http://schemas.microsoft.com/office/word/2010/wordprocessingDrawing" xmlns:w="http://schemas.openxmlformats.org/wordprocessingml/2006/main" xmlns:w14="http://schemas.microsoft.com/office/word/2010/wordml" xmlns:mc="http://schemas.openxmlformats.org/markup-compatibility/2006" mc:Ignorable="w14 wp14">
   <w:docDefaults>
     <w:rPrDefault>
       <w:rPr>
-        <w:rFonts w:ascii="Calibri" w:hAnsi="Calibri" w:eastAsia="Calibri" w:cs="" w:asciiTheme="minorHAnsi" w:cstheme="minorBidi" w:eastAsiaTheme="minorHAnsi" w:hAnsiTheme="minorHAnsi"/>
+        <w:rFonts w:ascii="Calibri" w:hAnsi="Calibri" w:eastAsia="Calibri" w:cs="" w:asciiTheme="minorHAnsi" w:hAnsiTheme="minorHAnsi" w:eastAsiaTheme="minorHAnsi" w:cstheme="minorBidi"/>
         <w:sz w:val="24"/>
         <w:szCs w:val="24"/>
         <w:lang w:val="en-US" w:eastAsia="en-US" w:bidi="ar-SA"/>
@@ -4001,7 +5138,7 @@
       <w:jc w:val="left"/>
     </w:pPr>
     <w:rPr>
-      <w:rFonts w:ascii="Calibri" w:hAnsi="Calibri" w:eastAsia="Calibri" w:cs="" w:asciiTheme="minorHAnsi" w:cstheme="minorBidi" w:eastAsiaTheme="minorHAnsi" w:hAnsiTheme="minorHAnsi"/>
+      <w:rFonts w:ascii="Calibri" w:hAnsi="Calibri" w:eastAsia="Calibri" w:cs="" w:asciiTheme="minorHAnsi" w:hAnsiTheme="minorHAnsi" w:eastAsiaTheme="minorHAnsi" w:cstheme="minorBidi"/>
       <w:color w:val="auto"/>
       <w:kern w:val="0"/>
       <w:sz w:val="24"/>
@@ -4010,7 +5147,7 @@
     </w:rPr>
   </w:style>
   <w:style w:type="paragraph" w:styleId="Heading1">
-    <w:name w:val="Heading 1"/>
+    <w:name w:val="heading 1"/>
     <w:basedOn w:val="Normal"/>
     <w:next w:val="Normal"/>
     <w:link w:val="Heading1Char"/>
@@ -4024,14 +5161,14 @@
       <w:outlineLvl w:val="0"/>
     </w:pPr>
     <w:rPr>
-      <w:rFonts w:ascii="Calibri Light" w:hAnsi="Calibri Light" w:eastAsia="" w:cs="" w:asciiTheme="majorHAnsi" w:cstheme="majorBidi" w:eastAsiaTheme="majorEastAsia" w:hAnsiTheme="majorHAnsi"/>
+      <w:rFonts w:ascii="Calibri Light" w:hAnsi="Calibri Light" w:eastAsia="" w:cs="" w:asciiTheme="majorHAnsi" w:hAnsiTheme="majorHAnsi" w:eastAsiaTheme="majorEastAsia" w:cstheme="majorBidi"/>
       <w:color w:val="2F5496" w:themeColor="accent1" w:themeShade="bf"/>
       <w:sz w:val="32"/>
       <w:szCs w:val="32"/>
     </w:rPr>
   </w:style>
   <w:style w:type="paragraph" w:styleId="Heading2">
-    <w:name w:val="Heading 2"/>
+    <w:name w:val="heading 2"/>
     <w:basedOn w:val="Normal"/>
     <w:link w:val="Heading2Char"/>
     <w:uiPriority w:val="9"/>
@@ -4051,7 +5188,7 @@
     </w:rPr>
   </w:style>
   <w:style w:type="paragraph" w:styleId="Heading3">
-    <w:name w:val="Heading 3"/>
+    <w:name w:val="heading 3"/>
     <w:basedOn w:val="Normal"/>
     <w:next w:val="Normal"/>
     <w:qFormat/>
@@ -4062,7 +5199,7 @@
       <w:outlineLvl w:val="2"/>
     </w:pPr>
     <w:rPr>
-      <w:rFonts w:ascii="Calibri Light" w:hAnsi="Calibri Light" w:eastAsia="" w:cs="" w:asciiTheme="majorHAnsi" w:cstheme="majorBidi" w:eastAsiaTheme="majorEastAsia" w:hAnsiTheme="majorHAnsi"/>
+      <w:rFonts w:ascii="Calibri Light" w:hAnsi="Calibri Light" w:eastAsia="" w:cs="" w:asciiTheme="majorHAnsi" w:hAnsiTheme="majorHAnsi" w:eastAsiaTheme="majorEastAsia" w:cstheme="majorBidi"/>
       <w:color w:val="1F3763" w:themeColor="accent1" w:themeShade="7f"/>
     </w:rPr>
   </w:style>
@@ -4118,7 +5255,7 @@
     <w:rsid w:val="00cd0861"/>
     <w:rPr>
       <w:color w:val="605E5C"/>
-      <w:shd w:fill="E1DFDD" w:val="clear"/>
+      <w:shd w:val="clear" w:fill="E1DFDD"/>
     </w:rPr>
   </w:style>
   <w:style w:type="character" w:styleId="Heading1Char" w:customStyle="1">
@@ -4129,7 +5266,7 @@
     <w:qFormat/>
     <w:rsid w:val="0039052e"/>
     <w:rPr>
-      <w:rFonts w:ascii="Calibri Light" w:hAnsi="Calibri Light" w:eastAsia="" w:cs="" w:asciiTheme="majorHAnsi" w:cstheme="majorBidi" w:eastAsiaTheme="majorEastAsia" w:hAnsiTheme="majorHAnsi"/>
+      <w:rFonts w:ascii="Calibri Light" w:hAnsi="Calibri Light" w:eastAsia="" w:cs="" w:asciiTheme="majorHAnsi" w:hAnsiTheme="majorHAnsi" w:eastAsiaTheme="majorEastAsia" w:cstheme="majorBidi"/>
       <w:color w:val="2F5496" w:themeColor="accent1" w:themeShade="bf"/>
       <w:sz w:val="32"/>
       <w:szCs w:val="32"/>
@@ -4338,7 +5475,7 @@
     <w:name w:val="Body Text"/>
     <w:basedOn w:val="Normal"/>
     <w:pPr>
-      <w:spacing w:lineRule="auto" w:line="276" w:before="0" w:after="140"/>
+      <w:spacing w:before="0" w:after="140" w:line="276" w:lineRule="auto"/>
     </w:pPr>
     <w:rPr/>
   </w:style>
@@ -4408,7 +5545,7 @@
     <w:unhideWhenUsed/>
     <w:qFormat/>
   </w:style>
-  <w:style w:type="table" w:default="1" w:styleId="TableNormal">
+  <w:style w:type="table" w:styleId="TableNormal" w:default="1">
     <w:name w:val="Normal Table"/>
     <w:uiPriority w:val="99"/>
     <w:semiHidden/>
@@ -4422,6 +5559,16 @@
         <w:right w:w="108" w:type="dxa"/>
       </w:tblCellMar>
     </w:tblPr>
+  </w:style>
+  <w:style xmlns:w14="http://schemas.microsoft.com/office/word/2010/wordml" xmlns:mc="http://schemas.openxmlformats.org/markup-compatibility/2006" xmlns:w="http://schemas.openxmlformats.org/wordprocessingml/2006/main" w:type="character" w:styleId="Hyperlink" mc:Ignorable="w14">
+    <w:name xmlns:w="http://schemas.openxmlformats.org/wordprocessingml/2006/main" w:val="Hyperlink"/>
+    <w:basedOn xmlns:w="http://schemas.openxmlformats.org/wordprocessingml/2006/main" w:val="DefaultParagraphFont"/>
+    <w:uiPriority xmlns:w="http://schemas.openxmlformats.org/wordprocessingml/2006/main" w:val="99"/>
+    <w:unhideWhenUsed xmlns:w="http://schemas.openxmlformats.org/wordprocessingml/2006/main"/>
+    <w:rPr xmlns:w="http://schemas.openxmlformats.org/wordprocessingml/2006/main">
+      <w:color w:val="0563C1" w:themeColor="hyperlink"/>
+      <w:u w:val="single"/>
+    </w:rPr>
   </w:style>
 </w:styles>
 </file>

</xml_diff>